<commit_message>
modificacao no arquivo word
</commit_message>
<xml_diff>
--- a/Fases_projeto.docx
+++ b/Fases_projeto.docx
@@ -68,6 +68,7 @@
       <w:tblPr>
         <w:tblStyle w:val="Tabelacomgrade"/>
         <w:tblW w:w="0" w:type="auto"/>
+        <w:jc w:val="center"/>
         <w:tblLook w:val="04A0" w:firstRow="1" w:lastRow="0" w:firstColumn="1" w:lastColumn="0" w:noHBand="0" w:noVBand="1"/>
       </w:tblPr>
       <w:tblGrid>
@@ -77,6 +78,7 @@
       <w:tr>
         <w:trPr>
           <w:trHeight w:val="567"/>
+          <w:jc w:val="center"/>
         </w:trPr>
         <w:tc>
           <w:tcPr>
@@ -125,6 +127,7 @@
       <w:tr>
         <w:trPr>
           <w:trHeight w:val="567"/>
+          <w:jc w:val="center"/>
         </w:trPr>
         <w:tc>
           <w:tcPr>
@@ -173,6 +176,7 @@
       <w:tr>
         <w:trPr>
           <w:trHeight w:val="567"/>
+          <w:jc w:val="center"/>
         </w:trPr>
         <w:tc>
           <w:tcPr>
@@ -214,6 +218,7 @@
       <w:tr>
         <w:trPr>
           <w:trHeight w:val="567"/>
+          <w:jc w:val="center"/>
         </w:trPr>
         <w:tc>
           <w:tcPr>
@@ -269,6 +274,7 @@
       <w:tr>
         <w:trPr>
           <w:trHeight w:val="567"/>
+          <w:jc w:val="center"/>
         </w:trPr>
         <w:tc>
           <w:tcPr>
@@ -317,6 +323,7 @@
       <w:tr>
         <w:trPr>
           <w:trHeight w:val="567"/>
+          <w:jc w:val="center"/>
         </w:trPr>
         <w:tc>
           <w:tcPr>
@@ -364,6 +371,7 @@
       <w:tr>
         <w:trPr>
           <w:trHeight w:val="567"/>
+          <w:jc w:val="center"/>
         </w:trPr>
         <w:tc>
           <w:tcPr>
@@ -451,6 +459,7 @@
       <w:tr>
         <w:trPr>
           <w:trHeight w:val="567"/>
+          <w:jc w:val="center"/>
         </w:trPr>
         <w:tc>
           <w:tcPr>
@@ -497,6 +506,7 @@
       <w:tr>
         <w:trPr>
           <w:trHeight w:val="567"/>
+          <w:jc w:val="center"/>
         </w:trPr>
         <w:tc>
           <w:tcPr>
@@ -537,6 +547,1468 @@
               </w:rPr>
               <w:t>O que aprendemos e qual foi a importância do projeto (?)</w:t>
             </w:r>
+          </w:p>
+        </w:tc>
+      </w:tr>
+    </w:tbl>
+    <w:p>
+      <w:pPr>
+        <w:rPr>
+          <w:rFonts w:ascii="Bahnschrift" w:hAnsi="Bahnschrift"/>
+          <w:lang w:val="pt-BR"/>
+        </w:rPr>
+      </w:pPr>
+    </w:p>
+    <w:p>
+      <w:pPr>
+        <w:rPr>
+          <w:rFonts w:ascii="Bahnschrift" w:hAnsi="Bahnschrift"/>
+          <w:lang w:val="pt-BR"/>
+        </w:rPr>
+      </w:pPr>
+    </w:p>
+    <w:p>
+      <w:pPr>
+        <w:rPr>
+          <w:rFonts w:ascii="Bahnschrift" w:hAnsi="Bahnschrift"/>
+          <w:lang w:val="pt-BR"/>
+        </w:rPr>
+      </w:pPr>
+      <w:r>
+        <w:rPr>
+          <w:rFonts w:ascii="Bahnschrift" w:hAnsi="Bahnschrift"/>
+          <w:lang w:val="pt-BR"/>
+        </w:rPr>
+        <w:t>Colunas do arquivo:</w:t>
+      </w:r>
+    </w:p>
+    <w:tbl>
+      <w:tblPr>
+        <w:tblStyle w:val="Tabelacomgrade"/>
+        <w:tblW w:w="9918" w:type="dxa"/>
+        <w:jc w:val="center"/>
+        <w:tblLook w:val="04A0" w:firstRow="1" w:lastRow="0" w:firstColumn="1" w:lastColumn="0" w:noHBand="0" w:noVBand="1"/>
+      </w:tblPr>
+      <w:tblGrid>
+        <w:gridCol w:w="2683"/>
+        <w:gridCol w:w="3833"/>
+        <w:gridCol w:w="3402"/>
+      </w:tblGrid>
+      <w:tr>
+        <w:trPr>
+          <w:jc w:val="center"/>
+        </w:trPr>
+        <w:tc>
+          <w:tcPr>
+            <w:tcW w:w="2683" w:type="dxa"/>
+            <w:vAlign w:val="center"/>
+          </w:tcPr>
+          <w:p>
+            <w:pPr>
+              <w:rPr>
+                <w:rFonts w:ascii="Bahnschrift" w:hAnsi="Bahnschrift"/>
+                <w:lang w:val="pt-BR"/>
+              </w:rPr>
+            </w:pPr>
+            <w:r>
+              <w:rPr>
+                <w:rFonts w:ascii="Bahnschrift" w:hAnsi="Bahnschrift"/>
+                <w:lang w:val="pt-BR"/>
+              </w:rPr>
+              <w:t>Nome da coluna</w:t>
+            </w:r>
+          </w:p>
+        </w:tc>
+        <w:tc>
+          <w:tcPr>
+            <w:tcW w:w="3833" w:type="dxa"/>
+            <w:vAlign w:val="center"/>
+          </w:tcPr>
+          <w:p>
+            <w:pPr>
+              <w:rPr>
+                <w:rFonts w:ascii="Bahnschrift" w:hAnsi="Bahnschrift"/>
+                <w:lang w:val="pt-BR"/>
+              </w:rPr>
+            </w:pPr>
+            <w:r>
+              <w:rPr>
+                <w:rFonts w:ascii="Bahnschrift" w:hAnsi="Bahnschrift"/>
+                <w:lang w:val="pt-BR"/>
+              </w:rPr>
+              <w:t>Explicação Kaggle</w:t>
+            </w:r>
+          </w:p>
+        </w:tc>
+        <w:tc>
+          <w:tcPr>
+            <w:tcW w:w="3402" w:type="dxa"/>
+            <w:vAlign w:val="center"/>
+          </w:tcPr>
+          <w:p>
+            <w:pPr>
+              <w:rPr>
+                <w:rFonts w:ascii="Bahnschrift" w:hAnsi="Bahnschrift"/>
+                <w:lang w:val="pt-BR"/>
+              </w:rPr>
+            </w:pPr>
+            <w:r>
+              <w:rPr>
+                <w:rFonts w:ascii="Bahnschrift" w:hAnsi="Bahnschrift"/>
+                <w:lang w:val="pt-BR"/>
+              </w:rPr>
+              <w:t>Explicação própria</w:t>
+            </w:r>
+          </w:p>
+        </w:tc>
+      </w:tr>
+      <w:tr>
+        <w:trPr>
+          <w:jc w:val="center"/>
+        </w:trPr>
+        <w:tc>
+          <w:tcPr>
+            <w:tcW w:w="2683" w:type="dxa"/>
+            <w:vAlign w:val="center"/>
+          </w:tcPr>
+          <w:p>
+            <w:pPr>
+              <w:rPr>
+                <w:rFonts w:ascii="Bahnschrift" w:hAnsi="Bahnschrift"/>
+                <w:lang w:val="pt-BR"/>
+              </w:rPr>
+            </w:pPr>
+            <w:r>
+              <w:rPr>
+                <w:rFonts w:ascii="Bahnschrift" w:hAnsi="Bahnschrift"/>
+              </w:rPr>
+              <w:t>CLIENTNUM</w:t>
+            </w:r>
+          </w:p>
+        </w:tc>
+        <w:tc>
+          <w:tcPr>
+            <w:tcW w:w="3833" w:type="dxa"/>
+            <w:vAlign w:val="center"/>
+          </w:tcPr>
+          <w:p>
+            <w:pPr>
+              <w:rPr>
+                <w:rFonts w:ascii="Bahnschrift" w:hAnsi="Bahnschrift"/>
+                <w:lang w:val="pt-BR"/>
+              </w:rPr>
+            </w:pPr>
+            <w:r>
+              <w:rPr>
+                <w:rFonts w:ascii="Bahnschrift" w:hAnsi="Bahnschrift"/>
+              </w:rPr>
+              <w:t>Client number. Unique identifier for the customer holding the account</w:t>
+            </w:r>
+          </w:p>
+        </w:tc>
+        <w:tc>
+          <w:tcPr>
+            <w:tcW w:w="3402" w:type="dxa"/>
+            <w:vAlign w:val="center"/>
+          </w:tcPr>
+          <w:p>
+            <w:pPr>
+              <w:rPr>
+                <w:rFonts w:ascii="Bahnschrift" w:hAnsi="Bahnschrift"/>
+                <w:lang w:val="pt-BR"/>
+              </w:rPr>
+            </w:pPr>
+            <w:r>
+              <w:rPr>
+                <w:rFonts w:ascii="Bahnschrift" w:hAnsi="Bahnschrift"/>
+                <w:lang w:val="pt-BR"/>
+              </w:rPr>
+              <w:t>Identificador único para cada cliente da base de dados</w:t>
+            </w:r>
+          </w:p>
+        </w:tc>
+      </w:tr>
+      <w:tr>
+        <w:trPr>
+          <w:jc w:val="center"/>
+        </w:trPr>
+        <w:tc>
+          <w:tcPr>
+            <w:tcW w:w="2683" w:type="dxa"/>
+            <w:vAlign w:val="center"/>
+          </w:tcPr>
+          <w:p>
+            <w:pPr>
+              <w:rPr>
+                <w:rFonts w:ascii="Bahnschrift" w:hAnsi="Bahnschrift"/>
+                <w:lang w:val="pt-BR"/>
+              </w:rPr>
+            </w:pPr>
+            <w:r>
+              <w:rPr>
+                <w:rFonts w:ascii="Bahnschrift" w:hAnsi="Bahnschrift"/>
+              </w:rPr>
+              <w:t>Attrition_Flag</w:t>
+            </w:r>
+          </w:p>
+        </w:tc>
+        <w:tc>
+          <w:tcPr>
+            <w:tcW w:w="3833" w:type="dxa"/>
+            <w:vAlign w:val="center"/>
+          </w:tcPr>
+          <w:p>
+            <w:pPr>
+              <w:rPr>
+                <w:rFonts w:ascii="Bahnschrift" w:hAnsi="Bahnschrift"/>
+                <w:lang w:val="pt-BR"/>
+              </w:rPr>
+            </w:pPr>
+            <w:r>
+              <w:rPr>
+                <w:rFonts w:ascii="Bahnschrift" w:hAnsi="Bahnschrift"/>
+              </w:rPr>
+              <w:t>Internal event (customer activity) variable - if the account is closed then 1 else 0</w:t>
+            </w:r>
+          </w:p>
+        </w:tc>
+        <w:tc>
+          <w:tcPr>
+            <w:tcW w:w="3402" w:type="dxa"/>
+            <w:vAlign w:val="center"/>
+          </w:tcPr>
+          <w:p>
+            <w:pPr>
+              <w:rPr>
+                <w:rFonts w:ascii="Bahnschrift" w:hAnsi="Bahnschrift"/>
+                <w:lang w:val="pt-BR"/>
+              </w:rPr>
+            </w:pPr>
+            <w:r>
+              <w:rPr>
+                <w:rFonts w:ascii="Bahnschrift" w:hAnsi="Bahnschrift"/>
+                <w:lang w:val="pt-BR"/>
+              </w:rPr>
+              <w:t>Se o cliente está ou não com uma conta ativa (se 1, a conta foi fechada, senão 0)</w:t>
+            </w:r>
+          </w:p>
+        </w:tc>
+      </w:tr>
+      <w:tr>
+        <w:trPr>
+          <w:jc w:val="center"/>
+        </w:trPr>
+        <w:tc>
+          <w:tcPr>
+            <w:tcW w:w="2683" w:type="dxa"/>
+            <w:vAlign w:val="center"/>
+          </w:tcPr>
+          <w:p>
+            <w:pPr>
+              <w:rPr>
+                <w:rFonts w:ascii="Bahnschrift" w:hAnsi="Bahnschrift"/>
+                <w:lang w:val="pt-BR"/>
+              </w:rPr>
+            </w:pPr>
+            <w:r>
+              <w:rPr>
+                <w:rFonts w:ascii="Bahnschrift" w:hAnsi="Bahnschrift"/>
+              </w:rPr>
+              <w:lastRenderedPageBreak/>
+              <w:t>Customer_Age</w:t>
+            </w:r>
+          </w:p>
+        </w:tc>
+        <w:tc>
+          <w:tcPr>
+            <w:tcW w:w="3833" w:type="dxa"/>
+            <w:vAlign w:val="center"/>
+          </w:tcPr>
+          <w:p>
+            <w:pPr>
+              <w:rPr>
+                <w:rFonts w:ascii="Bahnschrift" w:hAnsi="Bahnschrift"/>
+                <w:lang w:val="pt-BR"/>
+              </w:rPr>
+            </w:pPr>
+            <w:r>
+              <w:rPr>
+                <w:rFonts w:ascii="Bahnschrift" w:hAnsi="Bahnschrift"/>
+              </w:rPr>
+              <w:t>Demographic variable - Customer's Age in Years</w:t>
+            </w:r>
+          </w:p>
+        </w:tc>
+        <w:tc>
+          <w:tcPr>
+            <w:tcW w:w="3402" w:type="dxa"/>
+            <w:vAlign w:val="center"/>
+          </w:tcPr>
+          <w:p>
+            <w:pPr>
+              <w:rPr>
+                <w:rFonts w:ascii="Bahnschrift" w:hAnsi="Bahnschrift"/>
+                <w:lang w:val="pt-BR"/>
+              </w:rPr>
+            </w:pPr>
+            <w:r>
+              <w:rPr>
+                <w:rFonts w:ascii="Bahnschrift" w:hAnsi="Bahnschrift"/>
+                <w:lang w:val="pt-BR"/>
+              </w:rPr>
+              <w:t>Idade do cliente</w:t>
+            </w:r>
+          </w:p>
+        </w:tc>
+      </w:tr>
+      <w:tr>
+        <w:trPr>
+          <w:jc w:val="center"/>
+        </w:trPr>
+        <w:tc>
+          <w:tcPr>
+            <w:tcW w:w="2683" w:type="dxa"/>
+            <w:vAlign w:val="center"/>
+          </w:tcPr>
+          <w:p>
+            <w:pPr>
+              <w:rPr>
+                <w:rFonts w:ascii="Bahnschrift" w:hAnsi="Bahnschrift"/>
+                <w:lang w:val="pt-BR"/>
+              </w:rPr>
+            </w:pPr>
+            <w:r>
+              <w:rPr>
+                <w:rFonts w:ascii="Bahnschrift" w:hAnsi="Bahnschrift"/>
+              </w:rPr>
+              <w:t>Gender</w:t>
+            </w:r>
+          </w:p>
+        </w:tc>
+        <w:tc>
+          <w:tcPr>
+            <w:tcW w:w="3833" w:type="dxa"/>
+            <w:vAlign w:val="center"/>
+          </w:tcPr>
+          <w:p>
+            <w:pPr>
+              <w:rPr>
+                <w:rFonts w:ascii="Bahnschrift" w:hAnsi="Bahnschrift"/>
+                <w:lang w:val="pt-BR"/>
+              </w:rPr>
+            </w:pPr>
+            <w:r>
+              <w:rPr>
+                <w:rFonts w:ascii="Bahnschrift" w:hAnsi="Bahnschrift"/>
+              </w:rPr>
+              <w:t>Demographic variable - M=Male, F=Female</w:t>
+            </w:r>
+          </w:p>
+        </w:tc>
+        <w:tc>
+          <w:tcPr>
+            <w:tcW w:w="3402" w:type="dxa"/>
+            <w:vAlign w:val="center"/>
+          </w:tcPr>
+          <w:p>
+            <w:pPr>
+              <w:rPr>
+                <w:rFonts w:ascii="Bahnschrift" w:hAnsi="Bahnschrift"/>
+                <w:lang w:val="pt-BR"/>
+              </w:rPr>
+            </w:pPr>
+            <w:r>
+              <w:rPr>
+                <w:rFonts w:ascii="Bahnschrift" w:hAnsi="Bahnschrift"/>
+                <w:lang w:val="pt-BR"/>
+              </w:rPr>
+              <w:t>Sexo do cliente</w:t>
+            </w:r>
+          </w:p>
+        </w:tc>
+      </w:tr>
+      <w:tr>
+        <w:trPr>
+          <w:jc w:val="center"/>
+        </w:trPr>
+        <w:tc>
+          <w:tcPr>
+            <w:tcW w:w="2683" w:type="dxa"/>
+            <w:vAlign w:val="center"/>
+          </w:tcPr>
+          <w:p>
+            <w:pPr>
+              <w:rPr>
+                <w:rFonts w:ascii="Bahnschrift" w:hAnsi="Bahnschrift"/>
+                <w:lang w:val="pt-BR"/>
+              </w:rPr>
+            </w:pPr>
+            <w:r>
+              <w:rPr>
+                <w:rFonts w:ascii="Bahnschrift" w:hAnsi="Bahnschrift"/>
+              </w:rPr>
+              <w:t>Dependent_count</w:t>
+            </w:r>
+          </w:p>
+        </w:tc>
+        <w:tc>
+          <w:tcPr>
+            <w:tcW w:w="3833" w:type="dxa"/>
+            <w:vAlign w:val="center"/>
+          </w:tcPr>
+          <w:p>
+            <w:pPr>
+              <w:rPr>
+                <w:rFonts w:ascii="Bahnschrift" w:hAnsi="Bahnschrift"/>
+                <w:lang w:val="pt-BR"/>
+              </w:rPr>
+            </w:pPr>
+            <w:r>
+              <w:rPr>
+                <w:rFonts w:ascii="Bahnschrift" w:hAnsi="Bahnschrift"/>
+              </w:rPr>
+              <w:t>Demographic variable - Number of dependents</w:t>
+            </w:r>
+          </w:p>
+        </w:tc>
+        <w:tc>
+          <w:tcPr>
+            <w:tcW w:w="3402" w:type="dxa"/>
+            <w:vAlign w:val="center"/>
+          </w:tcPr>
+          <w:p>
+            <w:pPr>
+              <w:rPr>
+                <w:rFonts w:ascii="Bahnschrift" w:hAnsi="Bahnschrift"/>
+                <w:lang w:val="pt-BR"/>
+              </w:rPr>
+            </w:pPr>
+            <w:r>
+              <w:rPr>
+                <w:rFonts w:ascii="Bahnschrift" w:hAnsi="Bahnschrift"/>
+                <w:lang w:val="pt-BR"/>
+              </w:rPr>
+              <w:t>Número de dependentes do cliente</w:t>
+            </w:r>
+          </w:p>
+        </w:tc>
+      </w:tr>
+      <w:tr>
+        <w:trPr>
+          <w:jc w:val="center"/>
+        </w:trPr>
+        <w:tc>
+          <w:tcPr>
+            <w:tcW w:w="2683" w:type="dxa"/>
+            <w:vAlign w:val="center"/>
+          </w:tcPr>
+          <w:p>
+            <w:pPr>
+              <w:rPr>
+                <w:rFonts w:ascii="Bahnschrift" w:hAnsi="Bahnschrift"/>
+                <w:lang w:val="pt-BR"/>
+              </w:rPr>
+            </w:pPr>
+            <w:r>
+              <w:rPr>
+                <w:rFonts w:ascii="Bahnschrift" w:hAnsi="Bahnschrift"/>
+              </w:rPr>
+              <w:t>Education_Level</w:t>
+            </w:r>
+          </w:p>
+        </w:tc>
+        <w:tc>
+          <w:tcPr>
+            <w:tcW w:w="3833" w:type="dxa"/>
+            <w:vAlign w:val="center"/>
+          </w:tcPr>
+          <w:p>
+            <w:pPr>
+              <w:rPr>
+                <w:rFonts w:ascii="Bahnschrift" w:hAnsi="Bahnschrift"/>
+                <w:lang w:val="pt-BR"/>
+              </w:rPr>
+            </w:pPr>
+            <w:r>
+              <w:rPr>
+                <w:rFonts w:ascii="Bahnschrift" w:hAnsi="Bahnschrift"/>
+              </w:rPr>
+              <w:t>Demographic variable - Educational Qualification of the account holder (example: high school, college graduate, etc.)</w:t>
+            </w:r>
+          </w:p>
+        </w:tc>
+        <w:tc>
+          <w:tcPr>
+            <w:tcW w:w="3402" w:type="dxa"/>
+            <w:vAlign w:val="center"/>
+          </w:tcPr>
+          <w:p>
+            <w:pPr>
+              <w:rPr>
+                <w:rFonts w:ascii="Bahnschrift" w:hAnsi="Bahnschrift"/>
+                <w:lang w:val="pt-BR"/>
+              </w:rPr>
+            </w:pPr>
+            <w:r>
+              <w:rPr>
+                <w:rFonts w:ascii="Bahnschrift" w:hAnsi="Bahnschrift"/>
+                <w:lang w:val="pt-BR"/>
+              </w:rPr>
+              <w:t>Nível educacional do cliente</w:t>
+            </w:r>
+          </w:p>
+        </w:tc>
+      </w:tr>
+      <w:tr>
+        <w:trPr>
+          <w:jc w:val="center"/>
+        </w:trPr>
+        <w:tc>
+          <w:tcPr>
+            <w:tcW w:w="2683" w:type="dxa"/>
+            <w:vAlign w:val="center"/>
+          </w:tcPr>
+          <w:p>
+            <w:pPr>
+              <w:rPr>
+                <w:rFonts w:ascii="Bahnschrift" w:hAnsi="Bahnschrift"/>
+                <w:lang w:val="pt-BR"/>
+              </w:rPr>
+            </w:pPr>
+            <w:r>
+              <w:rPr>
+                <w:rFonts w:ascii="Bahnschrift" w:hAnsi="Bahnschrift"/>
+              </w:rPr>
+              <w:t>Marital_Status</w:t>
+            </w:r>
+          </w:p>
+        </w:tc>
+        <w:tc>
+          <w:tcPr>
+            <w:tcW w:w="3833" w:type="dxa"/>
+            <w:vAlign w:val="center"/>
+          </w:tcPr>
+          <w:p>
+            <w:pPr>
+              <w:rPr>
+                <w:rFonts w:ascii="Bahnschrift" w:hAnsi="Bahnschrift"/>
+                <w:lang w:val="pt-BR"/>
+              </w:rPr>
+            </w:pPr>
+            <w:r>
+              <w:rPr>
+                <w:rFonts w:ascii="Bahnschrift" w:hAnsi="Bahnschrift"/>
+              </w:rPr>
+              <w:t>Demographic variable - Married, Single, Divorced, Unknown</w:t>
+            </w:r>
+          </w:p>
+        </w:tc>
+        <w:tc>
+          <w:tcPr>
+            <w:tcW w:w="3402" w:type="dxa"/>
+            <w:vAlign w:val="center"/>
+          </w:tcPr>
+          <w:p>
+            <w:pPr>
+              <w:rPr>
+                <w:rFonts w:ascii="Bahnschrift" w:hAnsi="Bahnschrift"/>
+                <w:lang w:val="pt-BR"/>
+              </w:rPr>
+            </w:pPr>
+            <w:r>
+              <w:rPr>
+                <w:rFonts w:ascii="Bahnschrift" w:hAnsi="Bahnschrift"/>
+                <w:lang w:val="pt-BR"/>
+              </w:rPr>
+              <w:t>Estado civil do cliente</w:t>
+            </w:r>
+          </w:p>
+        </w:tc>
+      </w:tr>
+      <w:tr>
+        <w:trPr>
+          <w:jc w:val="center"/>
+        </w:trPr>
+        <w:tc>
+          <w:tcPr>
+            <w:tcW w:w="2683" w:type="dxa"/>
+            <w:vAlign w:val="center"/>
+          </w:tcPr>
+          <w:p>
+            <w:pPr>
+              <w:rPr>
+                <w:rFonts w:ascii="Bahnschrift" w:hAnsi="Bahnschrift"/>
+                <w:lang w:val="pt-BR"/>
+              </w:rPr>
+            </w:pPr>
+            <w:r>
+              <w:rPr>
+                <w:rFonts w:ascii="Bahnschrift" w:hAnsi="Bahnschrift"/>
+              </w:rPr>
+              <w:t>Income_Category</w:t>
+            </w:r>
+          </w:p>
+        </w:tc>
+        <w:tc>
+          <w:tcPr>
+            <w:tcW w:w="3833" w:type="dxa"/>
+            <w:vAlign w:val="center"/>
+          </w:tcPr>
+          <w:p>
+            <w:pPr>
+              <w:rPr>
+                <w:rFonts w:ascii="Bahnschrift" w:hAnsi="Bahnschrift"/>
+                <w:lang w:val="pt-BR"/>
+              </w:rPr>
+            </w:pPr>
+            <w:r>
+              <w:rPr>
+                <w:rFonts w:ascii="Bahnschrift" w:hAnsi="Bahnschrift"/>
+              </w:rPr>
+              <w:t>Demographic variable - Annual Income Category of the account holder (&lt; $40K, $40K - 60K, $60K - $80K, $80K-$120K, &gt; $120K, Unknown)</w:t>
+            </w:r>
+          </w:p>
+        </w:tc>
+        <w:tc>
+          <w:tcPr>
+            <w:tcW w:w="3402" w:type="dxa"/>
+            <w:vAlign w:val="center"/>
+          </w:tcPr>
+          <w:p>
+            <w:pPr>
+              <w:rPr>
+                <w:rFonts w:ascii="Bahnschrift" w:hAnsi="Bahnschrift"/>
+                <w:lang w:val="pt-BR"/>
+              </w:rPr>
+            </w:pPr>
+            <w:r>
+              <w:rPr>
+                <w:rFonts w:ascii="Bahnschrift" w:hAnsi="Bahnschrift"/>
+                <w:lang w:val="pt-BR"/>
+              </w:rPr>
+              <w:t xml:space="preserve">Categoria de renda na qual o cliente se encontra </w:t>
+            </w:r>
+            <w:r>
+              <w:rPr>
+                <w:rFonts w:ascii="Bahnschrift" w:hAnsi="Bahnschrift"/>
+              </w:rPr>
+              <w:t>(&lt; $40K, $40K - 60K, $60K - $80K, $80K-$120K, &gt; $120K, Unknown)</w:t>
+            </w:r>
+          </w:p>
+        </w:tc>
+      </w:tr>
+      <w:tr>
+        <w:trPr>
+          <w:jc w:val="center"/>
+        </w:trPr>
+        <w:tc>
+          <w:tcPr>
+            <w:tcW w:w="2683" w:type="dxa"/>
+            <w:vAlign w:val="center"/>
+          </w:tcPr>
+          <w:p>
+            <w:pPr>
+              <w:rPr>
+                <w:rFonts w:ascii="Bahnschrift" w:hAnsi="Bahnschrift"/>
+                <w:lang w:val="pt-BR"/>
+              </w:rPr>
+            </w:pPr>
+            <w:r>
+              <w:rPr>
+                <w:rFonts w:ascii="Bahnschrift" w:hAnsi="Bahnschrift"/>
+              </w:rPr>
+              <w:t>Card_Category</w:t>
+            </w:r>
+          </w:p>
+        </w:tc>
+        <w:tc>
+          <w:tcPr>
+            <w:tcW w:w="3833" w:type="dxa"/>
+            <w:vAlign w:val="center"/>
+          </w:tcPr>
+          <w:p>
+            <w:pPr>
+              <w:rPr>
+                <w:rFonts w:ascii="Bahnschrift" w:hAnsi="Bahnschrift"/>
+                <w:lang w:val="pt-BR"/>
+              </w:rPr>
+            </w:pPr>
+            <w:r>
+              <w:rPr>
+                <w:rFonts w:ascii="Bahnschrift" w:hAnsi="Bahnschrift"/>
+              </w:rPr>
+              <w:t>Product Variable - Type of Card (Blue, Silver, Gold, Platinum)</w:t>
+            </w:r>
+          </w:p>
+        </w:tc>
+        <w:tc>
+          <w:tcPr>
+            <w:tcW w:w="3402" w:type="dxa"/>
+            <w:vAlign w:val="center"/>
+          </w:tcPr>
+          <w:p>
+            <w:pPr>
+              <w:rPr>
+                <w:rFonts w:ascii="Bahnschrift" w:hAnsi="Bahnschrift"/>
+                <w:lang w:val="pt-BR"/>
+              </w:rPr>
+            </w:pPr>
+            <w:r>
+              <w:rPr>
+                <w:rFonts w:ascii="Bahnschrift" w:hAnsi="Bahnschrift"/>
+                <w:lang w:val="pt-BR"/>
+              </w:rPr>
+              <w:t>Tipo de cartão do cliente (</w:t>
+            </w:r>
+            <w:r>
+              <w:rPr>
+                <w:rFonts w:ascii="Bahnschrift" w:hAnsi="Bahnschrift"/>
+              </w:rPr>
+              <w:t>Blue, Silver, Gold, Platinum</w:t>
+            </w:r>
+            <w:r>
+              <w:rPr>
+                <w:rFonts w:ascii="Bahnschrift" w:hAnsi="Bahnschrift"/>
+                <w:lang w:val="pt-BR"/>
+              </w:rPr>
+              <w:t>)</w:t>
+            </w:r>
+          </w:p>
+        </w:tc>
+      </w:tr>
+      <w:tr>
+        <w:trPr>
+          <w:jc w:val="center"/>
+        </w:trPr>
+        <w:tc>
+          <w:tcPr>
+            <w:tcW w:w="2683" w:type="dxa"/>
+            <w:vAlign w:val="center"/>
+          </w:tcPr>
+          <w:p>
+            <w:pPr>
+              <w:rPr>
+                <w:rFonts w:ascii="Bahnschrift" w:hAnsi="Bahnschrift"/>
+                <w:lang w:val="pt-BR"/>
+              </w:rPr>
+            </w:pPr>
+            <w:r>
+              <w:rPr>
+                <w:rFonts w:ascii="Bahnschrift" w:hAnsi="Bahnschrift"/>
+              </w:rPr>
+              <w:t>Months_on_book</w:t>
+            </w:r>
+          </w:p>
+        </w:tc>
+        <w:tc>
+          <w:tcPr>
+            <w:tcW w:w="3833" w:type="dxa"/>
+            <w:vAlign w:val="center"/>
+          </w:tcPr>
+          <w:p>
+            <w:pPr>
+              <w:rPr>
+                <w:rFonts w:ascii="Bahnschrift" w:hAnsi="Bahnschrift"/>
+                <w:lang w:val="pt-BR"/>
+              </w:rPr>
+            </w:pPr>
+            <w:r>
+              <w:rPr>
+                <w:rFonts w:ascii="Bahnschrift" w:hAnsi="Bahnschrift"/>
+              </w:rPr>
+              <w:t>Period of relationship with bank</w:t>
+            </w:r>
+          </w:p>
+        </w:tc>
+        <w:tc>
+          <w:tcPr>
+            <w:tcW w:w="3402" w:type="dxa"/>
+            <w:vAlign w:val="center"/>
+          </w:tcPr>
+          <w:p>
+            <w:pPr>
+              <w:rPr>
+                <w:rFonts w:ascii="Bahnschrift" w:hAnsi="Bahnschrift"/>
+                <w:lang w:val="pt-BR"/>
+              </w:rPr>
+            </w:pPr>
+            <w:r>
+              <w:rPr>
+                <w:rFonts w:ascii="Bahnschrift" w:hAnsi="Bahnschrift"/>
+                <w:lang w:val="pt-BR"/>
+              </w:rPr>
+              <w:t>Período de relacionamento do cliente com o banco (em meses)</w:t>
+            </w:r>
+          </w:p>
+        </w:tc>
+      </w:tr>
+      <w:tr>
+        <w:trPr>
+          <w:jc w:val="center"/>
+        </w:trPr>
+        <w:tc>
+          <w:tcPr>
+            <w:tcW w:w="2683" w:type="dxa"/>
+            <w:vAlign w:val="center"/>
+          </w:tcPr>
+          <w:p>
+            <w:pPr>
+              <w:rPr>
+                <w:rFonts w:ascii="Bahnschrift" w:hAnsi="Bahnschrift"/>
+                <w:lang w:val="pt-BR"/>
+              </w:rPr>
+            </w:pPr>
+            <w:r>
+              <w:rPr>
+                <w:rFonts w:ascii="Bahnschrift" w:hAnsi="Bahnschrift"/>
+              </w:rPr>
+              <w:t>Total_Relationship_Count</w:t>
+            </w:r>
+          </w:p>
+        </w:tc>
+        <w:tc>
+          <w:tcPr>
+            <w:tcW w:w="3833" w:type="dxa"/>
+            <w:vAlign w:val="center"/>
+          </w:tcPr>
+          <w:p>
+            <w:pPr>
+              <w:rPr>
+                <w:rFonts w:ascii="Bahnschrift" w:hAnsi="Bahnschrift"/>
+                <w:lang w:val="pt-BR"/>
+              </w:rPr>
+            </w:pPr>
+            <w:r>
+              <w:rPr>
+                <w:rFonts w:ascii="Bahnschrift" w:hAnsi="Bahnschrift"/>
+              </w:rPr>
+              <w:t>Total no. of products held by the customer</w:t>
+            </w:r>
+          </w:p>
+        </w:tc>
+        <w:tc>
+          <w:tcPr>
+            <w:tcW w:w="3402" w:type="dxa"/>
+            <w:vAlign w:val="center"/>
+          </w:tcPr>
+          <w:p>
+            <w:pPr>
+              <w:rPr>
+                <w:rFonts w:ascii="Bahnschrift" w:hAnsi="Bahnschrift"/>
+                <w:lang w:val="pt-BR"/>
+              </w:rPr>
+            </w:pPr>
+            <w:r>
+              <w:rPr>
+                <w:rFonts w:ascii="Bahnschrift" w:hAnsi="Bahnschrift"/>
+                <w:lang w:val="pt-BR"/>
+              </w:rPr>
+              <w:t>Total de produtos do banco que o cliente possui</w:t>
+            </w:r>
+          </w:p>
+        </w:tc>
+      </w:tr>
+      <w:tr>
+        <w:trPr>
+          <w:jc w:val="center"/>
+        </w:trPr>
+        <w:tc>
+          <w:tcPr>
+            <w:tcW w:w="2683" w:type="dxa"/>
+            <w:vAlign w:val="center"/>
+          </w:tcPr>
+          <w:p>
+            <w:pPr>
+              <w:rPr>
+                <w:rFonts w:ascii="Bahnschrift" w:hAnsi="Bahnschrift"/>
+                <w:lang w:val="pt-BR"/>
+              </w:rPr>
+            </w:pPr>
+            <w:r>
+              <w:rPr>
+                <w:rFonts w:ascii="Bahnschrift" w:hAnsi="Bahnschrift"/>
+              </w:rPr>
+              <w:t>Months_Inactive_12_mon</w:t>
+            </w:r>
+          </w:p>
+        </w:tc>
+        <w:tc>
+          <w:tcPr>
+            <w:tcW w:w="3833" w:type="dxa"/>
+            <w:vAlign w:val="center"/>
+          </w:tcPr>
+          <w:p>
+            <w:pPr>
+              <w:rPr>
+                <w:rFonts w:ascii="Bahnschrift" w:hAnsi="Bahnschrift"/>
+                <w:lang w:val="pt-BR"/>
+              </w:rPr>
+            </w:pPr>
+            <w:r>
+              <w:rPr>
+                <w:rFonts w:ascii="Bahnschrift" w:hAnsi="Bahnschrift"/>
+              </w:rPr>
+              <w:t>No. of months inactive in the last 12 months</w:t>
+            </w:r>
+          </w:p>
+        </w:tc>
+        <w:tc>
+          <w:tcPr>
+            <w:tcW w:w="3402" w:type="dxa"/>
+            <w:vAlign w:val="center"/>
+          </w:tcPr>
+          <w:p>
+            <w:pPr>
+              <w:rPr>
+                <w:rFonts w:ascii="Bahnschrift" w:hAnsi="Bahnschrift"/>
+                <w:lang w:val="pt-BR"/>
+              </w:rPr>
+            </w:pPr>
+          </w:p>
+        </w:tc>
+      </w:tr>
+      <w:tr>
+        <w:trPr>
+          <w:jc w:val="center"/>
+        </w:trPr>
+        <w:tc>
+          <w:tcPr>
+            <w:tcW w:w="2683" w:type="dxa"/>
+            <w:vAlign w:val="center"/>
+          </w:tcPr>
+          <w:p>
+            <w:pPr>
+              <w:rPr>
+                <w:rFonts w:ascii="Bahnschrift" w:hAnsi="Bahnschrift"/>
+                <w:lang w:val="pt-BR"/>
+              </w:rPr>
+            </w:pPr>
+            <w:r>
+              <w:rPr>
+                <w:rFonts w:ascii="Bahnschrift" w:hAnsi="Bahnschrift"/>
+              </w:rPr>
+              <w:t>Contacts_Count_12_mon</w:t>
+            </w:r>
+          </w:p>
+        </w:tc>
+        <w:tc>
+          <w:tcPr>
+            <w:tcW w:w="3833" w:type="dxa"/>
+            <w:vAlign w:val="center"/>
+          </w:tcPr>
+          <w:p>
+            <w:pPr>
+              <w:rPr>
+                <w:rFonts w:ascii="Bahnschrift" w:hAnsi="Bahnschrift"/>
+                <w:lang w:val="pt-BR"/>
+              </w:rPr>
+            </w:pPr>
+            <w:r>
+              <w:rPr>
+                <w:rFonts w:ascii="Bahnschrift" w:hAnsi="Bahnschrift"/>
+              </w:rPr>
+              <w:t>No. of Contacts in the last 12 months</w:t>
+            </w:r>
+          </w:p>
+        </w:tc>
+        <w:tc>
+          <w:tcPr>
+            <w:tcW w:w="3402" w:type="dxa"/>
+            <w:vAlign w:val="center"/>
+          </w:tcPr>
+          <w:p>
+            <w:pPr>
+              <w:rPr>
+                <w:rFonts w:ascii="Bahnschrift" w:hAnsi="Bahnschrift"/>
+                <w:lang w:val="pt-BR"/>
+              </w:rPr>
+            </w:pPr>
+          </w:p>
+        </w:tc>
+      </w:tr>
+      <w:tr>
+        <w:trPr>
+          <w:jc w:val="center"/>
+        </w:trPr>
+        <w:tc>
+          <w:tcPr>
+            <w:tcW w:w="2683" w:type="dxa"/>
+            <w:vAlign w:val="center"/>
+          </w:tcPr>
+          <w:p>
+            <w:pPr>
+              <w:rPr>
+                <w:rFonts w:ascii="Bahnschrift" w:hAnsi="Bahnschrift"/>
+                <w:lang w:val="pt-BR"/>
+              </w:rPr>
+            </w:pPr>
+            <w:r>
+              <w:rPr>
+                <w:rFonts w:ascii="Bahnschrift" w:hAnsi="Bahnschrift"/>
+              </w:rPr>
+              <w:t>Credit_Limit</w:t>
+            </w:r>
+          </w:p>
+        </w:tc>
+        <w:tc>
+          <w:tcPr>
+            <w:tcW w:w="3833" w:type="dxa"/>
+            <w:vAlign w:val="center"/>
+          </w:tcPr>
+          <w:p>
+            <w:pPr>
+              <w:rPr>
+                <w:rFonts w:ascii="Bahnschrift" w:hAnsi="Bahnschrift"/>
+                <w:lang w:val="pt-BR"/>
+              </w:rPr>
+            </w:pPr>
+            <w:r>
+              <w:rPr>
+                <w:rFonts w:ascii="Bahnschrift" w:hAnsi="Bahnschrift"/>
+              </w:rPr>
+              <w:t>Credit Limit on the Credit Card</w:t>
+            </w:r>
+          </w:p>
+        </w:tc>
+        <w:tc>
+          <w:tcPr>
+            <w:tcW w:w="3402" w:type="dxa"/>
+            <w:vAlign w:val="center"/>
+          </w:tcPr>
+          <w:p>
+            <w:pPr>
+              <w:rPr>
+                <w:rFonts w:ascii="Bahnschrift" w:hAnsi="Bahnschrift"/>
+                <w:lang w:val="pt-BR"/>
+              </w:rPr>
+            </w:pPr>
+            <w:r>
+              <w:rPr>
+                <w:rFonts w:ascii="Bahnschrift" w:hAnsi="Bahnschrift"/>
+                <w:lang w:val="pt-BR"/>
+              </w:rPr>
+              <w:t>Limite do cartão de crédito</w:t>
+            </w:r>
+          </w:p>
+        </w:tc>
+      </w:tr>
+      <w:tr>
+        <w:trPr>
+          <w:jc w:val="center"/>
+        </w:trPr>
+        <w:tc>
+          <w:tcPr>
+            <w:tcW w:w="2683" w:type="dxa"/>
+            <w:vAlign w:val="center"/>
+          </w:tcPr>
+          <w:p>
+            <w:pPr>
+              <w:rPr>
+                <w:rFonts w:ascii="Bahnschrift" w:hAnsi="Bahnschrift"/>
+                <w:lang w:val="pt-BR"/>
+              </w:rPr>
+            </w:pPr>
+            <w:r>
+              <w:rPr>
+                <w:rFonts w:ascii="Bahnschrift" w:hAnsi="Bahnschrift"/>
+              </w:rPr>
+              <w:t>Total_Revolving_Bal</w:t>
+            </w:r>
+          </w:p>
+        </w:tc>
+        <w:tc>
+          <w:tcPr>
+            <w:tcW w:w="3833" w:type="dxa"/>
+            <w:vAlign w:val="center"/>
+          </w:tcPr>
+          <w:p>
+            <w:pPr>
+              <w:rPr>
+                <w:rFonts w:ascii="Bahnschrift" w:hAnsi="Bahnschrift"/>
+                <w:lang w:val="pt-BR"/>
+              </w:rPr>
+            </w:pPr>
+            <w:r>
+              <w:rPr>
+                <w:rFonts w:ascii="Bahnschrift" w:hAnsi="Bahnschrift"/>
+              </w:rPr>
+              <w:t>Total Revolving Balance on the Credit Card</w:t>
+            </w:r>
+          </w:p>
+        </w:tc>
+        <w:tc>
+          <w:tcPr>
+            <w:tcW w:w="3402" w:type="dxa"/>
+            <w:vAlign w:val="center"/>
+          </w:tcPr>
+          <w:p>
+            <w:pPr>
+              <w:rPr>
+                <w:rFonts w:ascii="Bahnschrift" w:hAnsi="Bahnschrift"/>
+                <w:lang w:val="pt-BR"/>
+              </w:rPr>
+            </w:pPr>
+            <w:r>
+              <w:rPr>
+                <w:rFonts w:ascii="Bahnschrift" w:hAnsi="Bahnschrift"/>
+                <w:lang w:val="pt-BR"/>
+              </w:rPr>
+              <w:t>Total da despesa rotativa do cartão de crédito</w:t>
+            </w:r>
+          </w:p>
+        </w:tc>
+      </w:tr>
+      <w:tr>
+        <w:trPr>
+          <w:jc w:val="center"/>
+        </w:trPr>
+        <w:tc>
+          <w:tcPr>
+            <w:tcW w:w="2683" w:type="dxa"/>
+            <w:vAlign w:val="center"/>
+          </w:tcPr>
+          <w:p>
+            <w:pPr>
+              <w:rPr>
+                <w:rFonts w:ascii="Bahnschrift" w:hAnsi="Bahnschrift"/>
+                <w:lang w:val="pt-BR"/>
+              </w:rPr>
+            </w:pPr>
+            <w:r>
+              <w:rPr>
+                <w:rFonts w:ascii="Bahnschrift" w:hAnsi="Bahnschrift"/>
+              </w:rPr>
+              <w:t>Avg_Open_To_Buy</w:t>
+            </w:r>
+          </w:p>
+        </w:tc>
+        <w:tc>
+          <w:tcPr>
+            <w:tcW w:w="3833" w:type="dxa"/>
+            <w:vAlign w:val="center"/>
+          </w:tcPr>
+          <w:p>
+            <w:pPr>
+              <w:rPr>
+                <w:rFonts w:ascii="Bahnschrift" w:hAnsi="Bahnschrift"/>
+                <w:lang w:val="pt-BR"/>
+              </w:rPr>
+            </w:pPr>
+            <w:r>
+              <w:rPr>
+                <w:rFonts w:ascii="Bahnschrift" w:hAnsi="Bahnschrift"/>
+              </w:rPr>
+              <w:t>Open to Buy Credit Line (Average of last 12 months)</w:t>
+            </w:r>
+          </w:p>
+        </w:tc>
+        <w:tc>
+          <w:tcPr>
+            <w:tcW w:w="3402" w:type="dxa"/>
+            <w:vAlign w:val="center"/>
+          </w:tcPr>
+          <w:p>
+            <w:pPr>
+              <w:rPr>
+                <w:rFonts w:ascii="Bahnschrift" w:hAnsi="Bahnschrift"/>
+                <w:lang w:val="pt-BR"/>
+              </w:rPr>
+            </w:pPr>
+          </w:p>
+        </w:tc>
+      </w:tr>
+      <w:tr>
+        <w:trPr>
+          <w:jc w:val="center"/>
+        </w:trPr>
+        <w:tc>
+          <w:tcPr>
+            <w:tcW w:w="2683" w:type="dxa"/>
+            <w:vAlign w:val="center"/>
+          </w:tcPr>
+          <w:p>
+            <w:pPr>
+              <w:rPr>
+                <w:rFonts w:ascii="Bahnschrift" w:hAnsi="Bahnschrift"/>
+                <w:lang w:val="pt-BR"/>
+              </w:rPr>
+            </w:pPr>
+            <w:r>
+              <w:rPr>
+                <w:rFonts w:ascii="Bahnschrift" w:hAnsi="Bahnschrift"/>
+              </w:rPr>
+              <w:t>Total_Amt_Chng_Q4_Q1</w:t>
+            </w:r>
+          </w:p>
+        </w:tc>
+        <w:tc>
+          <w:tcPr>
+            <w:tcW w:w="3833" w:type="dxa"/>
+            <w:vAlign w:val="center"/>
+          </w:tcPr>
+          <w:p>
+            <w:pPr>
+              <w:rPr>
+                <w:rFonts w:ascii="Bahnschrift" w:hAnsi="Bahnschrift"/>
+                <w:lang w:val="pt-BR"/>
+              </w:rPr>
+            </w:pPr>
+            <w:r>
+              <w:rPr>
+                <w:rFonts w:ascii="Bahnschrift" w:hAnsi="Bahnschrift"/>
+              </w:rPr>
+              <w:t>Change in Transaction Amount (Q4 over Q1)</w:t>
+            </w:r>
+          </w:p>
+        </w:tc>
+        <w:tc>
+          <w:tcPr>
+            <w:tcW w:w="3402" w:type="dxa"/>
+            <w:vAlign w:val="center"/>
+          </w:tcPr>
+          <w:p>
+            <w:pPr>
+              <w:rPr>
+                <w:rFonts w:ascii="Bahnschrift" w:hAnsi="Bahnschrift"/>
+                <w:lang w:val="pt-BR"/>
+              </w:rPr>
+            </w:pPr>
+          </w:p>
+        </w:tc>
+      </w:tr>
+      <w:tr>
+        <w:trPr>
+          <w:jc w:val="center"/>
+        </w:trPr>
+        <w:tc>
+          <w:tcPr>
+            <w:tcW w:w="2683" w:type="dxa"/>
+            <w:vAlign w:val="center"/>
+          </w:tcPr>
+          <w:p>
+            <w:pPr>
+              <w:rPr>
+                <w:rFonts w:ascii="Bahnschrift" w:hAnsi="Bahnschrift"/>
+                <w:lang w:val="pt-BR"/>
+              </w:rPr>
+            </w:pPr>
+            <w:r>
+              <w:rPr>
+                <w:rFonts w:ascii="Bahnschrift" w:hAnsi="Bahnschrift"/>
+              </w:rPr>
+              <w:t>Total_Trans_Amt</w:t>
+            </w:r>
+          </w:p>
+        </w:tc>
+        <w:tc>
+          <w:tcPr>
+            <w:tcW w:w="3833" w:type="dxa"/>
+            <w:vAlign w:val="center"/>
+          </w:tcPr>
+          <w:p>
+            <w:pPr>
+              <w:rPr>
+                <w:rFonts w:ascii="Bahnschrift" w:hAnsi="Bahnschrift"/>
+                <w:lang w:val="pt-BR"/>
+              </w:rPr>
+            </w:pPr>
+            <w:r>
+              <w:rPr>
+                <w:rFonts w:ascii="Bahnschrift" w:hAnsi="Bahnschrift"/>
+              </w:rPr>
+              <w:t>Total Transaction Amount (Last 12 months)</w:t>
+            </w:r>
+          </w:p>
+        </w:tc>
+        <w:tc>
+          <w:tcPr>
+            <w:tcW w:w="3402" w:type="dxa"/>
+            <w:vAlign w:val="center"/>
+          </w:tcPr>
+          <w:p>
+            <w:pPr>
+              <w:rPr>
+                <w:rFonts w:ascii="Bahnschrift" w:hAnsi="Bahnschrift"/>
+                <w:lang w:val="pt-BR"/>
+              </w:rPr>
+            </w:pPr>
+          </w:p>
+        </w:tc>
+      </w:tr>
+      <w:tr>
+        <w:trPr>
+          <w:jc w:val="center"/>
+        </w:trPr>
+        <w:tc>
+          <w:tcPr>
+            <w:tcW w:w="2683" w:type="dxa"/>
+            <w:vAlign w:val="center"/>
+          </w:tcPr>
+          <w:p>
+            <w:pPr>
+              <w:rPr>
+                <w:rFonts w:ascii="Bahnschrift" w:hAnsi="Bahnschrift"/>
+                <w:lang w:val="pt-BR"/>
+              </w:rPr>
+            </w:pPr>
+            <w:r>
+              <w:rPr>
+                <w:rFonts w:ascii="Bahnschrift" w:hAnsi="Bahnschrift"/>
+              </w:rPr>
+              <w:t>Total_Trans_Ct</w:t>
+            </w:r>
+          </w:p>
+        </w:tc>
+        <w:tc>
+          <w:tcPr>
+            <w:tcW w:w="3833" w:type="dxa"/>
+            <w:vAlign w:val="center"/>
+          </w:tcPr>
+          <w:p>
+            <w:pPr>
+              <w:rPr>
+                <w:rFonts w:ascii="Bahnschrift" w:hAnsi="Bahnschrift"/>
+                <w:lang w:val="pt-BR"/>
+              </w:rPr>
+            </w:pPr>
+            <w:r>
+              <w:rPr>
+                <w:rFonts w:ascii="Bahnschrift" w:hAnsi="Bahnschrift"/>
+              </w:rPr>
+              <w:t>Total Transaction Count (Last 12 months)</w:t>
+            </w:r>
+          </w:p>
+        </w:tc>
+        <w:tc>
+          <w:tcPr>
+            <w:tcW w:w="3402" w:type="dxa"/>
+            <w:vAlign w:val="center"/>
+          </w:tcPr>
+          <w:p>
+            <w:pPr>
+              <w:rPr>
+                <w:rFonts w:ascii="Bahnschrift" w:hAnsi="Bahnschrift"/>
+                <w:lang w:val="pt-BR"/>
+              </w:rPr>
+            </w:pPr>
+          </w:p>
+        </w:tc>
+      </w:tr>
+      <w:tr>
+        <w:trPr>
+          <w:jc w:val="center"/>
+        </w:trPr>
+        <w:tc>
+          <w:tcPr>
+            <w:tcW w:w="2683" w:type="dxa"/>
+            <w:vAlign w:val="center"/>
+          </w:tcPr>
+          <w:p>
+            <w:pPr>
+              <w:rPr>
+                <w:rFonts w:ascii="Bahnschrift" w:hAnsi="Bahnschrift"/>
+                <w:lang w:val="pt-BR"/>
+              </w:rPr>
+            </w:pPr>
+            <w:r>
+              <w:rPr>
+                <w:rFonts w:ascii="Bahnschrift" w:hAnsi="Bahnschrift"/>
+              </w:rPr>
+              <w:t>Total_Ct_Chng_Q4_Q1</w:t>
+            </w:r>
+          </w:p>
+        </w:tc>
+        <w:tc>
+          <w:tcPr>
+            <w:tcW w:w="3833" w:type="dxa"/>
+            <w:vAlign w:val="center"/>
+          </w:tcPr>
+          <w:p>
+            <w:pPr>
+              <w:rPr>
+                <w:rFonts w:ascii="Bahnschrift" w:hAnsi="Bahnschrift"/>
+                <w:lang w:val="pt-BR"/>
+              </w:rPr>
+            </w:pPr>
+            <w:r>
+              <w:rPr>
+                <w:rFonts w:ascii="Bahnschrift" w:hAnsi="Bahnschrift"/>
+              </w:rPr>
+              <w:t>Change in Transaction Count (Q4 over Q1)</w:t>
+            </w:r>
+          </w:p>
+        </w:tc>
+        <w:tc>
+          <w:tcPr>
+            <w:tcW w:w="3402" w:type="dxa"/>
+            <w:vAlign w:val="center"/>
+          </w:tcPr>
+          <w:p>
+            <w:pPr>
+              <w:rPr>
+                <w:rFonts w:ascii="Bahnschrift" w:hAnsi="Bahnschrift"/>
+                <w:lang w:val="pt-BR"/>
+              </w:rPr>
+            </w:pPr>
+          </w:p>
+        </w:tc>
+      </w:tr>
+      <w:tr>
+        <w:trPr>
+          <w:jc w:val="center"/>
+        </w:trPr>
+        <w:tc>
+          <w:tcPr>
+            <w:tcW w:w="2683" w:type="dxa"/>
+            <w:vAlign w:val="center"/>
+          </w:tcPr>
+          <w:p>
+            <w:pPr>
+              <w:rPr>
+                <w:rFonts w:ascii="Bahnschrift" w:hAnsi="Bahnschrift"/>
+                <w:lang w:val="pt-BR"/>
+              </w:rPr>
+            </w:pPr>
+            <w:r>
+              <w:rPr>
+                <w:rFonts w:ascii="Bahnschrift" w:hAnsi="Bahnschrift"/>
+              </w:rPr>
+              <w:t>Avg_Utilization_Ratio</w:t>
+            </w:r>
+          </w:p>
+        </w:tc>
+        <w:tc>
+          <w:tcPr>
+            <w:tcW w:w="3833" w:type="dxa"/>
+            <w:vAlign w:val="center"/>
+          </w:tcPr>
+          <w:p>
+            <w:pPr>
+              <w:rPr>
+                <w:rFonts w:ascii="Bahnschrift" w:hAnsi="Bahnschrift"/>
+                <w:lang w:val="pt-BR"/>
+              </w:rPr>
+            </w:pPr>
+            <w:r>
+              <w:rPr>
+                <w:rFonts w:ascii="Bahnschrift" w:hAnsi="Bahnschrift"/>
+              </w:rPr>
+              <w:t>Average Card Utilization Ratio</w:t>
+            </w:r>
+          </w:p>
+        </w:tc>
+        <w:tc>
+          <w:tcPr>
+            <w:tcW w:w="3402" w:type="dxa"/>
+            <w:vAlign w:val="center"/>
+          </w:tcPr>
+          <w:p>
+            <w:pPr>
+              <w:rPr>
+                <w:rFonts w:ascii="Bahnschrift" w:hAnsi="Bahnschrift"/>
+                <w:lang w:val="pt-BR"/>
+              </w:rPr>
+            </w:pPr>
           </w:p>
         </w:tc>
       </w:tr>

</xml_diff>

<commit_message>
alteracoes no word 13_11
</commit_message>
<xml_diff>
--- a/Fases_projeto.docx
+++ b/Fases_projeto.docx
@@ -315,7 +315,21 @@
                 <w:rFonts w:ascii="Bahnschrift" w:hAnsi="Bahnschrift"/>
                 <w:lang w:val="pt-BR"/>
               </w:rPr>
-              <w:t>A análise da base consiste, em um primeiro momento, em verificar a quantidade de instâncias preenchidas, instâncias nulas, os tipos de dados de cada atributo (info, isnull, visualização de colunas, reconhecimento dos ‘Unkown’)</w:t>
+              <w:t>A análise da base consiste, em um primeiro momento, em verificar a quantidade de instâncias preenchidas, instâncias nulas, os tipos de dados de cada atributo (info, isnull, visualização de colunas</w:t>
+            </w:r>
+            <w:r>
+              <w:rPr>
+                <w:rFonts w:ascii="Bahnschrift" w:hAnsi="Bahnschrift"/>
+                <w:lang w:val="pt-BR"/>
+              </w:rPr>
+              <w:t xml:space="preserve"> - unique</w:t>
+            </w:r>
+            <w:r>
+              <w:rPr>
+                <w:rFonts w:ascii="Bahnschrift" w:hAnsi="Bahnschrift"/>
+                <w:lang w:val="pt-BR"/>
+              </w:rPr>
+              <w:t>, reconhecimento dos ‘Unkown’)</w:t>
             </w:r>
           </w:p>
         </w:tc>
@@ -585,14 +599,16 @@
     <w:tbl>
       <w:tblPr>
         <w:tblStyle w:val="Tabelacomgrade"/>
-        <w:tblW w:w="9918" w:type="dxa"/>
+        <w:tblW w:w="9067" w:type="dxa"/>
         <w:jc w:val="center"/>
+        <w:tblLayout w:type="fixed"/>
         <w:tblLook w:val="04A0" w:firstRow="1" w:lastRow="0" w:firstColumn="1" w:lastColumn="0" w:noHBand="0" w:noVBand="1"/>
       </w:tblPr>
       <w:tblGrid>
-        <w:gridCol w:w="2683"/>
-        <w:gridCol w:w="3833"/>
-        <w:gridCol w:w="3402"/>
+        <w:gridCol w:w="1980"/>
+        <w:gridCol w:w="2693"/>
+        <w:gridCol w:w="2552"/>
+        <w:gridCol w:w="1842"/>
       </w:tblGrid>
       <w:tr>
         <w:trPr>
@@ -600,7 +616,7 @@
         </w:trPr>
         <w:tc>
           <w:tcPr>
-            <w:tcW w:w="2683" w:type="dxa"/>
+            <w:tcW w:w="1980" w:type="dxa"/>
             <w:shd w:val="clear" w:color="auto" w:fill="D9E2F3" w:themeFill="accent1" w:themeFillTint="33"/>
             <w:vAlign w:val="center"/>
           </w:tcPr>
@@ -623,7 +639,7 @@
         </w:tc>
         <w:tc>
           <w:tcPr>
-            <w:tcW w:w="3833" w:type="dxa"/>
+            <w:tcW w:w="2693" w:type="dxa"/>
             <w:shd w:val="clear" w:color="auto" w:fill="D9E2F3" w:themeFill="accent1" w:themeFillTint="33"/>
             <w:vAlign w:val="center"/>
           </w:tcPr>
@@ -646,7 +662,7 @@
         </w:tc>
         <w:tc>
           <w:tcPr>
-            <w:tcW w:w="3402" w:type="dxa"/>
+            <w:tcW w:w="2552" w:type="dxa"/>
             <w:shd w:val="clear" w:color="auto" w:fill="D9E2F3" w:themeFill="accent1" w:themeFillTint="33"/>
             <w:vAlign w:val="center"/>
           </w:tcPr>
@@ -664,6 +680,28 @@
                 <w:lang w:val="pt-BR"/>
               </w:rPr>
               <w:t>Explicação própria</w:t>
+            </w:r>
+          </w:p>
+        </w:tc>
+        <w:tc>
+          <w:tcPr>
+            <w:tcW w:w="1842" w:type="dxa"/>
+            <w:shd w:val="clear" w:color="auto" w:fill="D9E2F3" w:themeFill="accent1" w:themeFillTint="33"/>
+          </w:tcPr>
+          <w:p>
+            <w:pPr>
+              <w:jc w:val="center"/>
+              <w:rPr>
+                <w:rFonts w:ascii="Bahnschrift" w:hAnsi="Bahnschrift"/>
+                <w:lang w:val="pt-BR"/>
+              </w:rPr>
+            </w:pPr>
+            <w:r>
+              <w:rPr>
+                <w:rFonts w:ascii="Bahnschrift" w:hAnsi="Bahnschrift"/>
+                <w:lang w:val="pt-BR"/>
+              </w:rPr>
+              <w:t>Tipo</w:t>
             </w:r>
           </w:p>
         </w:tc>
@@ -674,7 +712,7 @@
         </w:trPr>
         <w:tc>
           <w:tcPr>
-            <w:tcW w:w="2683" w:type="dxa"/>
+            <w:tcW w:w="1980" w:type="dxa"/>
             <w:vAlign w:val="center"/>
           </w:tcPr>
           <w:p>
@@ -694,7 +732,7 @@
         </w:tc>
         <w:tc>
           <w:tcPr>
-            <w:tcW w:w="3833" w:type="dxa"/>
+            <w:tcW w:w="2693" w:type="dxa"/>
             <w:vAlign w:val="center"/>
           </w:tcPr>
           <w:p>
@@ -714,7 +752,7 @@
         </w:tc>
         <w:tc>
           <w:tcPr>
-            <w:tcW w:w="3402" w:type="dxa"/>
+            <w:tcW w:w="2552" w:type="dxa"/>
             <w:vAlign w:val="center"/>
           </w:tcPr>
           <w:p>
@@ -730,6 +768,27 @@
                 <w:lang w:val="pt-BR"/>
               </w:rPr>
               <w:t>Identificador único para cada cliente da base de dados</w:t>
+            </w:r>
+          </w:p>
+        </w:tc>
+        <w:tc>
+          <w:tcPr>
+            <w:tcW w:w="1842" w:type="dxa"/>
+          </w:tcPr>
+          <w:p>
+            <w:pPr>
+              <w:rPr>
+                <w:rFonts w:ascii="Bahnschrift" w:hAnsi="Bahnschrift"/>
+                <w:lang w:val="pt-BR"/>
+              </w:rPr>
+            </w:pPr>
+            <w:r>
+              <w:rPr>
+                <w:rFonts w:ascii="Bahnschrift" w:hAnsi="Bahnschrift"/>
+                <w:color w:val="FF0000"/>
+                <w:lang w:val="pt-BR"/>
+              </w:rPr>
+              <w:t>Ordenar valores para checar</w:t>
             </w:r>
           </w:p>
         </w:tc>
@@ -740,27 +799,28 @@
         </w:trPr>
         <w:tc>
           <w:tcPr>
-            <w:tcW w:w="2683" w:type="dxa"/>
-            <w:vAlign w:val="center"/>
-          </w:tcPr>
-          <w:p>
-            <w:pPr>
-              <w:rPr>
-                <w:rFonts w:ascii="Bahnschrift" w:hAnsi="Bahnschrift"/>
-                <w:lang w:val="pt-BR"/>
-              </w:rPr>
-            </w:pPr>
-            <w:r>
-              <w:rPr>
-                <w:rFonts w:ascii="Bahnschrift" w:hAnsi="Bahnschrift"/>
-              </w:rPr>
+            <w:tcW w:w="1980" w:type="dxa"/>
+            <w:vAlign w:val="center"/>
+          </w:tcPr>
+          <w:p>
+            <w:pPr>
+              <w:rPr>
+                <w:rFonts w:ascii="Bahnschrift" w:hAnsi="Bahnschrift"/>
+                <w:lang w:val="pt-BR"/>
+              </w:rPr>
+            </w:pPr>
+            <w:r>
+              <w:rPr>
+                <w:rFonts w:ascii="Bahnschrift" w:hAnsi="Bahnschrift"/>
+              </w:rPr>
+              <w:lastRenderedPageBreak/>
               <w:t>Attrition_Flag</w:t>
             </w:r>
           </w:p>
         </w:tc>
         <w:tc>
           <w:tcPr>
-            <w:tcW w:w="3833" w:type="dxa"/>
+            <w:tcW w:w="2693" w:type="dxa"/>
             <w:vAlign w:val="center"/>
           </w:tcPr>
           <w:p>
@@ -780,7 +840,7 @@
         </w:tc>
         <w:tc>
           <w:tcPr>
-            <w:tcW w:w="3402" w:type="dxa"/>
+            <w:tcW w:w="2552" w:type="dxa"/>
             <w:vAlign w:val="center"/>
           </w:tcPr>
           <w:p>
@@ -796,6 +856,26 @@
                 <w:lang w:val="pt-BR"/>
               </w:rPr>
               <w:t>Se o cliente está ou não com uma conta ativa (se 1, a conta foi fechada, senão 0)</w:t>
+            </w:r>
+          </w:p>
+        </w:tc>
+        <w:tc>
+          <w:tcPr>
+            <w:tcW w:w="1842" w:type="dxa"/>
+          </w:tcPr>
+          <w:p>
+            <w:pPr>
+              <w:rPr>
+                <w:rFonts w:ascii="Bahnschrift" w:hAnsi="Bahnschrift"/>
+                <w:lang w:val="pt-BR"/>
+              </w:rPr>
+            </w:pPr>
+            <w:r>
+              <w:rPr>
+                <w:rFonts w:ascii="Bahnschrift" w:hAnsi="Bahnschrift"/>
+                <w:lang w:val="pt-BR"/>
+              </w:rPr>
+              <w:t>Categórica</w:t>
             </w:r>
           </w:p>
         </w:tc>
@@ -806,28 +886,27 @@
         </w:trPr>
         <w:tc>
           <w:tcPr>
-            <w:tcW w:w="2683" w:type="dxa"/>
-            <w:vAlign w:val="center"/>
-          </w:tcPr>
-          <w:p>
-            <w:pPr>
-              <w:rPr>
-                <w:rFonts w:ascii="Bahnschrift" w:hAnsi="Bahnschrift"/>
-                <w:lang w:val="pt-BR"/>
-              </w:rPr>
-            </w:pPr>
-            <w:r>
-              <w:rPr>
-                <w:rFonts w:ascii="Bahnschrift" w:hAnsi="Bahnschrift"/>
-              </w:rPr>
-              <w:lastRenderedPageBreak/>
+            <w:tcW w:w="1980" w:type="dxa"/>
+            <w:vAlign w:val="center"/>
+          </w:tcPr>
+          <w:p>
+            <w:pPr>
+              <w:rPr>
+                <w:rFonts w:ascii="Bahnschrift" w:hAnsi="Bahnschrift"/>
+                <w:lang w:val="pt-BR"/>
+              </w:rPr>
+            </w:pPr>
+            <w:r>
+              <w:rPr>
+                <w:rFonts w:ascii="Bahnschrift" w:hAnsi="Bahnschrift"/>
+              </w:rPr>
               <w:t>Customer_Age</w:t>
             </w:r>
           </w:p>
         </w:tc>
         <w:tc>
           <w:tcPr>
-            <w:tcW w:w="3833" w:type="dxa"/>
+            <w:tcW w:w="2693" w:type="dxa"/>
             <w:vAlign w:val="center"/>
           </w:tcPr>
           <w:p>
@@ -847,7 +926,7 @@
         </w:tc>
         <w:tc>
           <w:tcPr>
-            <w:tcW w:w="3402" w:type="dxa"/>
+            <w:tcW w:w="2552" w:type="dxa"/>
             <w:vAlign w:val="center"/>
           </w:tcPr>
           <w:p>
@@ -863,6 +942,26 @@
                 <w:lang w:val="pt-BR"/>
               </w:rPr>
               <w:t>Idade do cliente</w:t>
+            </w:r>
+          </w:p>
+        </w:tc>
+        <w:tc>
+          <w:tcPr>
+            <w:tcW w:w="1842" w:type="dxa"/>
+          </w:tcPr>
+          <w:p>
+            <w:pPr>
+              <w:rPr>
+                <w:rFonts w:ascii="Bahnschrift" w:hAnsi="Bahnschrift"/>
+                <w:lang w:val="pt-BR"/>
+              </w:rPr>
+            </w:pPr>
+            <w:r>
+              <w:rPr>
+                <w:rFonts w:ascii="Bahnschrift" w:hAnsi="Bahnschrift"/>
+                <w:lang w:val="pt-BR"/>
+              </w:rPr>
+              <w:t>Discreta</w:t>
             </w:r>
           </w:p>
         </w:tc>
@@ -873,7 +972,7 @@
         </w:trPr>
         <w:tc>
           <w:tcPr>
-            <w:tcW w:w="2683" w:type="dxa"/>
+            <w:tcW w:w="1980" w:type="dxa"/>
             <w:vAlign w:val="center"/>
           </w:tcPr>
           <w:p>
@@ -893,7 +992,7 @@
         </w:tc>
         <w:tc>
           <w:tcPr>
-            <w:tcW w:w="3833" w:type="dxa"/>
+            <w:tcW w:w="2693" w:type="dxa"/>
             <w:vAlign w:val="center"/>
           </w:tcPr>
           <w:p>
@@ -913,7 +1012,7 @@
         </w:tc>
         <w:tc>
           <w:tcPr>
-            <w:tcW w:w="3402" w:type="dxa"/>
+            <w:tcW w:w="2552" w:type="dxa"/>
             <w:vAlign w:val="center"/>
           </w:tcPr>
           <w:p>
@@ -929,6 +1028,26 @@
                 <w:lang w:val="pt-BR"/>
               </w:rPr>
               <w:t>Sexo do cliente</w:t>
+            </w:r>
+          </w:p>
+        </w:tc>
+        <w:tc>
+          <w:tcPr>
+            <w:tcW w:w="1842" w:type="dxa"/>
+          </w:tcPr>
+          <w:p>
+            <w:pPr>
+              <w:rPr>
+                <w:rFonts w:ascii="Bahnschrift" w:hAnsi="Bahnschrift"/>
+                <w:lang w:val="pt-BR"/>
+              </w:rPr>
+            </w:pPr>
+            <w:r>
+              <w:rPr>
+                <w:rFonts w:ascii="Bahnschrift" w:hAnsi="Bahnschrift"/>
+                <w:lang w:val="pt-BR"/>
+              </w:rPr>
+              <w:t>Nominal</w:t>
             </w:r>
           </w:p>
         </w:tc>
@@ -939,7 +1058,7 @@
         </w:trPr>
         <w:tc>
           <w:tcPr>
-            <w:tcW w:w="2683" w:type="dxa"/>
+            <w:tcW w:w="1980" w:type="dxa"/>
             <w:vAlign w:val="center"/>
           </w:tcPr>
           <w:p>
@@ -959,7 +1078,7 @@
         </w:tc>
         <w:tc>
           <w:tcPr>
-            <w:tcW w:w="3833" w:type="dxa"/>
+            <w:tcW w:w="2693" w:type="dxa"/>
             <w:vAlign w:val="center"/>
           </w:tcPr>
           <w:p>
@@ -979,7 +1098,7 @@
         </w:tc>
         <w:tc>
           <w:tcPr>
-            <w:tcW w:w="3402" w:type="dxa"/>
+            <w:tcW w:w="2552" w:type="dxa"/>
             <w:vAlign w:val="center"/>
           </w:tcPr>
           <w:p>
@@ -995,6 +1114,26 @@
                 <w:lang w:val="pt-BR"/>
               </w:rPr>
               <w:t>Número de dependentes do cliente</w:t>
+            </w:r>
+          </w:p>
+        </w:tc>
+        <w:tc>
+          <w:tcPr>
+            <w:tcW w:w="1842" w:type="dxa"/>
+          </w:tcPr>
+          <w:p>
+            <w:pPr>
+              <w:rPr>
+                <w:rFonts w:ascii="Bahnschrift" w:hAnsi="Bahnschrift"/>
+                <w:lang w:val="pt-BR"/>
+              </w:rPr>
+            </w:pPr>
+            <w:r>
+              <w:rPr>
+                <w:rFonts w:ascii="Bahnschrift" w:hAnsi="Bahnschrift"/>
+                <w:lang w:val="pt-BR"/>
+              </w:rPr>
+              <w:t>Discreta</w:t>
             </w:r>
           </w:p>
         </w:tc>
@@ -1005,7 +1144,7 @@
         </w:trPr>
         <w:tc>
           <w:tcPr>
-            <w:tcW w:w="2683" w:type="dxa"/>
+            <w:tcW w:w="1980" w:type="dxa"/>
             <w:vAlign w:val="center"/>
           </w:tcPr>
           <w:p>
@@ -1025,7 +1164,7 @@
         </w:tc>
         <w:tc>
           <w:tcPr>
-            <w:tcW w:w="3833" w:type="dxa"/>
+            <w:tcW w:w="2693" w:type="dxa"/>
             <w:vAlign w:val="center"/>
           </w:tcPr>
           <w:p>
@@ -1045,7 +1184,7 @@
         </w:tc>
         <w:tc>
           <w:tcPr>
-            <w:tcW w:w="3402" w:type="dxa"/>
+            <w:tcW w:w="2552" w:type="dxa"/>
             <w:vAlign w:val="center"/>
           </w:tcPr>
           <w:p>
@@ -1061,6 +1200,26 @@
                 <w:lang w:val="pt-BR"/>
               </w:rPr>
               <w:t>Nível educacional do cliente</w:t>
+            </w:r>
+          </w:p>
+        </w:tc>
+        <w:tc>
+          <w:tcPr>
+            <w:tcW w:w="1842" w:type="dxa"/>
+          </w:tcPr>
+          <w:p>
+            <w:pPr>
+              <w:rPr>
+                <w:rFonts w:ascii="Bahnschrift" w:hAnsi="Bahnschrift"/>
+                <w:lang w:val="pt-BR"/>
+              </w:rPr>
+            </w:pPr>
+            <w:r>
+              <w:rPr>
+                <w:rFonts w:ascii="Bahnschrift" w:hAnsi="Bahnschrift"/>
+                <w:lang w:val="pt-BR"/>
+              </w:rPr>
+              <w:t>Ordinal</w:t>
             </w:r>
           </w:p>
         </w:tc>
@@ -1071,7 +1230,7 @@
         </w:trPr>
         <w:tc>
           <w:tcPr>
-            <w:tcW w:w="2683" w:type="dxa"/>
+            <w:tcW w:w="1980" w:type="dxa"/>
             <w:vAlign w:val="center"/>
           </w:tcPr>
           <w:p>
@@ -1091,7 +1250,7 @@
         </w:tc>
         <w:tc>
           <w:tcPr>
-            <w:tcW w:w="3833" w:type="dxa"/>
+            <w:tcW w:w="2693" w:type="dxa"/>
             <w:vAlign w:val="center"/>
           </w:tcPr>
           <w:p>
@@ -1111,7 +1270,7 @@
         </w:tc>
         <w:tc>
           <w:tcPr>
-            <w:tcW w:w="3402" w:type="dxa"/>
+            <w:tcW w:w="2552" w:type="dxa"/>
             <w:vAlign w:val="center"/>
           </w:tcPr>
           <w:p>
@@ -1127,6 +1286,26 @@
                 <w:lang w:val="pt-BR"/>
               </w:rPr>
               <w:t>Estado civil do cliente</w:t>
+            </w:r>
+          </w:p>
+        </w:tc>
+        <w:tc>
+          <w:tcPr>
+            <w:tcW w:w="1842" w:type="dxa"/>
+          </w:tcPr>
+          <w:p>
+            <w:pPr>
+              <w:rPr>
+                <w:rFonts w:ascii="Bahnschrift" w:hAnsi="Bahnschrift"/>
+                <w:lang w:val="pt-BR"/>
+              </w:rPr>
+            </w:pPr>
+            <w:r>
+              <w:rPr>
+                <w:rFonts w:ascii="Bahnschrift" w:hAnsi="Bahnschrift"/>
+                <w:lang w:val="pt-BR"/>
+              </w:rPr>
+              <w:t>Nominal</w:t>
             </w:r>
           </w:p>
         </w:tc>
@@ -1137,7 +1316,7 @@
         </w:trPr>
         <w:tc>
           <w:tcPr>
-            <w:tcW w:w="2683" w:type="dxa"/>
+            <w:tcW w:w="1980" w:type="dxa"/>
             <w:vAlign w:val="center"/>
           </w:tcPr>
           <w:p>
@@ -1157,7 +1336,7 @@
         </w:tc>
         <w:tc>
           <w:tcPr>
-            <w:tcW w:w="3833" w:type="dxa"/>
+            <w:tcW w:w="2693" w:type="dxa"/>
             <w:vAlign w:val="center"/>
           </w:tcPr>
           <w:p>
@@ -1177,7 +1356,7 @@
         </w:tc>
         <w:tc>
           <w:tcPr>
-            <w:tcW w:w="3402" w:type="dxa"/>
+            <w:tcW w:w="2552" w:type="dxa"/>
             <w:vAlign w:val="center"/>
           </w:tcPr>
           <w:p>
@@ -1199,6 +1378,27 @@
                 <w:rFonts w:ascii="Bahnschrift" w:hAnsi="Bahnschrift"/>
               </w:rPr>
               <w:t>(&lt; $40K, $40K - 60K, $60K - $80K, $80K-$120K, &gt; $120K, Unknown)</w:t>
+            </w:r>
+          </w:p>
+        </w:tc>
+        <w:tc>
+          <w:tcPr>
+            <w:tcW w:w="1842" w:type="dxa"/>
+          </w:tcPr>
+          <w:p>
+            <w:pPr>
+              <w:rPr>
+                <w:rFonts w:ascii="Bahnschrift" w:hAnsi="Bahnschrift"/>
+                <w:lang w:val="pt-BR"/>
+              </w:rPr>
+            </w:pPr>
+            <w:r>
+              <w:rPr>
+                <w:rFonts w:ascii="Bahnschrift" w:hAnsi="Bahnschrift"/>
+                <w:color w:val="FF0000"/>
+                <w:lang w:val="pt-BR"/>
+              </w:rPr>
+              <w:t>Intervalos</w:t>
             </w:r>
           </w:p>
         </w:tc>
@@ -1209,7 +1409,7 @@
         </w:trPr>
         <w:tc>
           <w:tcPr>
-            <w:tcW w:w="2683" w:type="dxa"/>
+            <w:tcW w:w="1980" w:type="dxa"/>
             <w:vAlign w:val="center"/>
           </w:tcPr>
           <w:p>
@@ -1229,7 +1429,7 @@
         </w:tc>
         <w:tc>
           <w:tcPr>
-            <w:tcW w:w="3833" w:type="dxa"/>
+            <w:tcW w:w="2693" w:type="dxa"/>
             <w:vAlign w:val="center"/>
           </w:tcPr>
           <w:p>
@@ -1249,7 +1449,7 @@
         </w:tc>
         <w:tc>
           <w:tcPr>
-            <w:tcW w:w="3402" w:type="dxa"/>
+            <w:tcW w:w="2552" w:type="dxa"/>
             <w:vAlign w:val="center"/>
           </w:tcPr>
           <w:p>
@@ -1278,6 +1478,26 @@
                 <w:lang w:val="pt-BR"/>
               </w:rPr>
               <w:t>)</w:t>
+            </w:r>
+          </w:p>
+        </w:tc>
+        <w:tc>
+          <w:tcPr>
+            <w:tcW w:w="1842" w:type="dxa"/>
+          </w:tcPr>
+          <w:p>
+            <w:pPr>
+              <w:rPr>
+                <w:rFonts w:ascii="Bahnschrift" w:hAnsi="Bahnschrift"/>
+                <w:lang w:val="pt-BR"/>
+              </w:rPr>
+            </w:pPr>
+            <w:r>
+              <w:rPr>
+                <w:rFonts w:ascii="Bahnschrift" w:hAnsi="Bahnschrift"/>
+                <w:lang w:val="pt-BR"/>
+              </w:rPr>
+              <w:t>Ordinal</w:t>
             </w:r>
           </w:p>
         </w:tc>
@@ -1288,7 +1508,7 @@
         </w:trPr>
         <w:tc>
           <w:tcPr>
-            <w:tcW w:w="2683" w:type="dxa"/>
+            <w:tcW w:w="1980" w:type="dxa"/>
             <w:vAlign w:val="center"/>
           </w:tcPr>
           <w:p>
@@ -1308,7 +1528,7 @@
         </w:tc>
         <w:tc>
           <w:tcPr>
-            <w:tcW w:w="3833" w:type="dxa"/>
+            <w:tcW w:w="2693" w:type="dxa"/>
             <w:vAlign w:val="center"/>
           </w:tcPr>
           <w:p>
@@ -1328,7 +1548,7 @@
         </w:tc>
         <w:tc>
           <w:tcPr>
-            <w:tcW w:w="3402" w:type="dxa"/>
+            <w:tcW w:w="2552" w:type="dxa"/>
             <w:vAlign w:val="center"/>
           </w:tcPr>
           <w:p>
@@ -1344,6 +1564,26 @@
                 <w:lang w:val="pt-BR"/>
               </w:rPr>
               <w:t>Período de relacionamento do cliente com o banco (em meses)</w:t>
+            </w:r>
+          </w:p>
+        </w:tc>
+        <w:tc>
+          <w:tcPr>
+            <w:tcW w:w="1842" w:type="dxa"/>
+          </w:tcPr>
+          <w:p>
+            <w:pPr>
+              <w:rPr>
+                <w:rFonts w:ascii="Bahnschrift" w:hAnsi="Bahnschrift"/>
+                <w:lang w:val="pt-BR"/>
+              </w:rPr>
+            </w:pPr>
+            <w:r>
+              <w:rPr>
+                <w:rFonts w:ascii="Bahnschrift" w:hAnsi="Bahnschrift"/>
+                <w:lang w:val="pt-BR"/>
+              </w:rPr>
+              <w:t>Discreta</w:t>
             </w:r>
           </w:p>
         </w:tc>
@@ -1354,7 +1594,7 @@
         </w:trPr>
         <w:tc>
           <w:tcPr>
-            <w:tcW w:w="2683" w:type="dxa"/>
+            <w:tcW w:w="1980" w:type="dxa"/>
             <w:vAlign w:val="center"/>
           </w:tcPr>
           <w:p>
@@ -1374,7 +1614,7 @@
         </w:tc>
         <w:tc>
           <w:tcPr>
-            <w:tcW w:w="3833" w:type="dxa"/>
+            <w:tcW w:w="2693" w:type="dxa"/>
             <w:vAlign w:val="center"/>
           </w:tcPr>
           <w:p>
@@ -1394,7 +1634,7 @@
         </w:tc>
         <w:tc>
           <w:tcPr>
-            <w:tcW w:w="3402" w:type="dxa"/>
+            <w:tcW w:w="2552" w:type="dxa"/>
             <w:vAlign w:val="center"/>
           </w:tcPr>
           <w:p>
@@ -1410,6 +1650,26 @@
                 <w:lang w:val="pt-BR"/>
               </w:rPr>
               <w:t>Total de produtos do banco que o cliente possui</w:t>
+            </w:r>
+          </w:p>
+        </w:tc>
+        <w:tc>
+          <w:tcPr>
+            <w:tcW w:w="1842" w:type="dxa"/>
+          </w:tcPr>
+          <w:p>
+            <w:pPr>
+              <w:rPr>
+                <w:rFonts w:ascii="Bahnschrift" w:hAnsi="Bahnschrift"/>
+                <w:lang w:val="pt-BR"/>
+              </w:rPr>
+            </w:pPr>
+            <w:r>
+              <w:rPr>
+                <w:rFonts w:ascii="Bahnschrift" w:hAnsi="Bahnschrift"/>
+                <w:lang w:val="pt-BR"/>
+              </w:rPr>
+              <w:t>Discreta</w:t>
             </w:r>
           </w:p>
         </w:tc>
@@ -1420,7 +1680,7 @@
         </w:trPr>
         <w:tc>
           <w:tcPr>
-            <w:tcW w:w="2683" w:type="dxa"/>
+            <w:tcW w:w="1980" w:type="dxa"/>
             <w:vAlign w:val="center"/>
           </w:tcPr>
           <w:p>
@@ -1440,7 +1700,7 @@
         </w:tc>
         <w:tc>
           <w:tcPr>
-            <w:tcW w:w="3833" w:type="dxa"/>
+            <w:tcW w:w="2693" w:type="dxa"/>
             <w:vAlign w:val="center"/>
           </w:tcPr>
           <w:p>
@@ -1460,7 +1720,7 @@
         </w:tc>
         <w:tc>
           <w:tcPr>
-            <w:tcW w:w="3402" w:type="dxa"/>
+            <w:tcW w:w="2552" w:type="dxa"/>
             <w:vAlign w:val="center"/>
           </w:tcPr>
           <w:p>
@@ -1476,6 +1736,26 @@
                 <w:lang w:val="pt-BR"/>
               </w:rPr>
               <w:t>Número de meses que o cliente permaneceu inativo</w:t>
+            </w:r>
+          </w:p>
+        </w:tc>
+        <w:tc>
+          <w:tcPr>
+            <w:tcW w:w="1842" w:type="dxa"/>
+          </w:tcPr>
+          <w:p>
+            <w:pPr>
+              <w:rPr>
+                <w:rFonts w:ascii="Bahnschrift" w:hAnsi="Bahnschrift"/>
+                <w:lang w:val="pt-BR"/>
+              </w:rPr>
+            </w:pPr>
+            <w:r>
+              <w:rPr>
+                <w:rFonts w:ascii="Bahnschrift" w:hAnsi="Bahnschrift"/>
+                <w:lang w:val="pt-BR"/>
+              </w:rPr>
+              <w:t>Discreta</w:t>
             </w:r>
           </w:p>
         </w:tc>
@@ -1486,7 +1766,7 @@
         </w:trPr>
         <w:tc>
           <w:tcPr>
-            <w:tcW w:w="2683" w:type="dxa"/>
+            <w:tcW w:w="1980" w:type="dxa"/>
             <w:vAlign w:val="center"/>
           </w:tcPr>
           <w:p>
@@ -1506,7 +1786,7 @@
         </w:tc>
         <w:tc>
           <w:tcPr>
-            <w:tcW w:w="3833" w:type="dxa"/>
+            <w:tcW w:w="2693" w:type="dxa"/>
             <w:vAlign w:val="center"/>
           </w:tcPr>
           <w:p>
@@ -1526,7 +1806,7 @@
         </w:tc>
         <w:tc>
           <w:tcPr>
-            <w:tcW w:w="3402" w:type="dxa"/>
+            <w:tcW w:w="2552" w:type="dxa"/>
             <w:vAlign w:val="center"/>
           </w:tcPr>
           <w:p>
@@ -1542,6 +1822,113 @@
                 <w:lang w:val="pt-BR"/>
               </w:rPr>
               <w:t>Número de contatos nos últimos 12 meses</w:t>
+            </w:r>
+          </w:p>
+        </w:tc>
+        <w:tc>
+          <w:tcPr>
+            <w:tcW w:w="1842" w:type="dxa"/>
+          </w:tcPr>
+          <w:p>
+            <w:pPr>
+              <w:rPr>
+                <w:rFonts w:ascii="Bahnschrift" w:hAnsi="Bahnschrift"/>
+                <w:lang w:val="pt-BR"/>
+              </w:rPr>
+            </w:pPr>
+            <w:r>
+              <w:rPr>
+                <w:rFonts w:ascii="Bahnschrift" w:hAnsi="Bahnschrift"/>
+                <w:lang w:val="pt-BR"/>
+              </w:rPr>
+              <w:t>Discreta</w:t>
+            </w:r>
+          </w:p>
+        </w:tc>
+      </w:tr>
+      <w:tr>
+        <w:trPr>
+          <w:trHeight w:val="573"/>
+          <w:jc w:val="center"/>
+        </w:trPr>
+        <w:tc>
+          <w:tcPr>
+            <w:tcW w:w="1980" w:type="dxa"/>
+            <w:vAlign w:val="center"/>
+          </w:tcPr>
+          <w:p>
+            <w:pPr>
+              <w:rPr>
+                <w:rFonts w:ascii="Bahnschrift" w:hAnsi="Bahnschrift"/>
+                <w:lang w:val="pt-BR"/>
+              </w:rPr>
+            </w:pPr>
+            <w:r>
+              <w:rPr>
+                <w:rFonts w:ascii="Bahnschrift" w:hAnsi="Bahnschrift"/>
+              </w:rPr>
+              <w:t>Credit_Limit</w:t>
+            </w:r>
+          </w:p>
+        </w:tc>
+        <w:tc>
+          <w:tcPr>
+            <w:tcW w:w="2693" w:type="dxa"/>
+            <w:vAlign w:val="center"/>
+          </w:tcPr>
+          <w:p>
+            <w:pPr>
+              <w:rPr>
+                <w:rFonts w:ascii="Bahnschrift" w:hAnsi="Bahnschrift"/>
+                <w:lang w:val="pt-BR"/>
+              </w:rPr>
+            </w:pPr>
+            <w:r>
+              <w:rPr>
+                <w:rFonts w:ascii="Bahnschrift" w:hAnsi="Bahnschrift"/>
+              </w:rPr>
+              <w:t>Credit Limit on the Credit Card</w:t>
+            </w:r>
+          </w:p>
+        </w:tc>
+        <w:tc>
+          <w:tcPr>
+            <w:tcW w:w="2552" w:type="dxa"/>
+            <w:vAlign w:val="center"/>
+          </w:tcPr>
+          <w:p>
+            <w:pPr>
+              <w:rPr>
+                <w:rFonts w:ascii="Bahnschrift" w:hAnsi="Bahnschrift"/>
+                <w:lang w:val="pt-BR"/>
+              </w:rPr>
+            </w:pPr>
+            <w:r>
+              <w:rPr>
+                <w:rFonts w:ascii="Bahnschrift" w:hAnsi="Bahnschrift"/>
+                <w:lang w:val="pt-BR"/>
+              </w:rPr>
+              <w:t>Limite do cartão de crédito</w:t>
+            </w:r>
+          </w:p>
+        </w:tc>
+        <w:tc>
+          <w:tcPr>
+            <w:tcW w:w="1842" w:type="dxa"/>
+          </w:tcPr>
+          <w:p>
+            <w:pPr>
+              <w:rPr>
+                <w:rFonts w:ascii="Bahnschrift" w:hAnsi="Bahnschrift"/>
+                <w:lang w:val="pt-BR"/>
+              </w:rPr>
+            </w:pPr>
+            <w:r>
+              <w:rPr>
+                <w:rFonts w:ascii="Bahnschrift" w:hAnsi="Bahnschrift"/>
+                <w:lang w:val="pt-BR"/>
+              </w:rPr>
+              <w:t>Contínua</w:t>
             </w:r>
           </w:p>
         </w:tc>
@@ -1552,62 +1939,82 @@
         </w:trPr>
         <w:tc>
           <w:tcPr>
-            <w:tcW w:w="2683" w:type="dxa"/>
-            <w:vAlign w:val="center"/>
-          </w:tcPr>
-          <w:p>
-            <w:pPr>
-              <w:rPr>
-                <w:rFonts w:ascii="Bahnschrift" w:hAnsi="Bahnschrift"/>
-                <w:lang w:val="pt-BR"/>
-              </w:rPr>
-            </w:pPr>
-            <w:r>
-              <w:rPr>
-                <w:rFonts w:ascii="Bahnschrift" w:hAnsi="Bahnschrift"/>
-              </w:rPr>
-              <w:t>Credit_Limit</w:t>
-            </w:r>
-          </w:p>
-        </w:tc>
-        <w:tc>
-          <w:tcPr>
-            <w:tcW w:w="3833" w:type="dxa"/>
-            <w:vAlign w:val="center"/>
-          </w:tcPr>
-          <w:p>
-            <w:pPr>
-              <w:rPr>
-                <w:rFonts w:ascii="Bahnschrift" w:hAnsi="Bahnschrift"/>
-                <w:lang w:val="pt-BR"/>
-              </w:rPr>
-            </w:pPr>
-            <w:r>
-              <w:rPr>
-                <w:rFonts w:ascii="Bahnschrift" w:hAnsi="Bahnschrift"/>
-              </w:rPr>
-              <w:t>Credit Limit on the Credit Card</w:t>
-            </w:r>
-          </w:p>
-        </w:tc>
-        <w:tc>
-          <w:tcPr>
-            <w:tcW w:w="3402" w:type="dxa"/>
-            <w:vAlign w:val="center"/>
-          </w:tcPr>
-          <w:p>
-            <w:pPr>
-              <w:rPr>
-                <w:rFonts w:ascii="Bahnschrift" w:hAnsi="Bahnschrift"/>
-                <w:lang w:val="pt-BR"/>
-              </w:rPr>
-            </w:pPr>
-            <w:r>
-              <w:rPr>
-                <w:rFonts w:ascii="Bahnschrift" w:hAnsi="Bahnschrift"/>
-                <w:lang w:val="pt-BR"/>
-              </w:rPr>
-              <w:t>Limite do cartão de crédito</w:t>
+            <w:tcW w:w="1980" w:type="dxa"/>
+            <w:vAlign w:val="center"/>
+          </w:tcPr>
+          <w:p>
+            <w:pPr>
+              <w:rPr>
+                <w:rFonts w:ascii="Bahnschrift" w:hAnsi="Bahnschrift"/>
+                <w:lang w:val="pt-BR"/>
+              </w:rPr>
+            </w:pPr>
+            <w:r>
+              <w:rPr>
+                <w:rFonts w:ascii="Bahnschrift" w:hAnsi="Bahnschrift"/>
+              </w:rPr>
+              <w:t>Total_Revolving_Bal</w:t>
+            </w:r>
+          </w:p>
+        </w:tc>
+        <w:tc>
+          <w:tcPr>
+            <w:tcW w:w="2693" w:type="dxa"/>
+            <w:vAlign w:val="center"/>
+          </w:tcPr>
+          <w:p>
+            <w:pPr>
+              <w:rPr>
+                <w:rFonts w:ascii="Bahnschrift" w:hAnsi="Bahnschrift"/>
+                <w:lang w:val="pt-BR"/>
+              </w:rPr>
+            </w:pPr>
+            <w:r>
+              <w:rPr>
+                <w:rFonts w:ascii="Bahnschrift" w:hAnsi="Bahnschrift"/>
+              </w:rPr>
+              <w:t>Total Revolving Balance on the Credit Card</w:t>
+            </w:r>
+          </w:p>
+        </w:tc>
+        <w:tc>
+          <w:tcPr>
+            <w:tcW w:w="2552" w:type="dxa"/>
+            <w:vAlign w:val="center"/>
+          </w:tcPr>
+          <w:p>
+            <w:pPr>
+              <w:rPr>
+                <w:rFonts w:ascii="Bahnschrift" w:hAnsi="Bahnschrift"/>
+                <w:lang w:val="pt-BR"/>
+              </w:rPr>
+            </w:pPr>
+            <w:r>
+              <w:rPr>
+                <w:rFonts w:ascii="Bahnschrift" w:hAnsi="Bahnschrift"/>
+                <w:lang w:val="pt-BR"/>
+              </w:rPr>
+              <w:t>Média da quantidade gasta no cartão por mês</w:t>
+            </w:r>
+          </w:p>
+        </w:tc>
+        <w:tc>
+          <w:tcPr>
+            <w:tcW w:w="1842" w:type="dxa"/>
+          </w:tcPr>
+          <w:p>
+            <w:pPr>
+              <w:rPr>
+                <w:rFonts w:ascii="Bahnschrift" w:hAnsi="Bahnschrift"/>
+                <w:lang w:val="pt-BR"/>
+              </w:rPr>
+            </w:pPr>
+            <w:r>
+              <w:rPr>
+                <w:rFonts w:ascii="Bahnschrift" w:hAnsi="Bahnschrift"/>
+                <w:lang w:val="pt-BR"/>
+              </w:rPr>
+              <w:t>Contínua</w:t>
             </w:r>
           </w:p>
         </w:tc>
@@ -1618,62 +2025,82 @@
         </w:trPr>
         <w:tc>
           <w:tcPr>
-            <w:tcW w:w="2683" w:type="dxa"/>
-            <w:vAlign w:val="center"/>
-          </w:tcPr>
-          <w:p>
-            <w:pPr>
-              <w:rPr>
-                <w:rFonts w:ascii="Bahnschrift" w:hAnsi="Bahnschrift"/>
-                <w:lang w:val="pt-BR"/>
-              </w:rPr>
-            </w:pPr>
-            <w:r>
-              <w:rPr>
-                <w:rFonts w:ascii="Bahnschrift" w:hAnsi="Bahnschrift"/>
-              </w:rPr>
-              <w:t>Total_Revolving_Bal</w:t>
-            </w:r>
-          </w:p>
-        </w:tc>
-        <w:tc>
-          <w:tcPr>
-            <w:tcW w:w="3833" w:type="dxa"/>
-            <w:vAlign w:val="center"/>
-          </w:tcPr>
-          <w:p>
-            <w:pPr>
-              <w:rPr>
-                <w:rFonts w:ascii="Bahnschrift" w:hAnsi="Bahnschrift"/>
-                <w:lang w:val="pt-BR"/>
-              </w:rPr>
-            </w:pPr>
-            <w:r>
-              <w:rPr>
-                <w:rFonts w:ascii="Bahnschrift" w:hAnsi="Bahnschrift"/>
-              </w:rPr>
-              <w:t>Total Revolving Balance on the Credit Card</w:t>
-            </w:r>
-          </w:p>
-        </w:tc>
-        <w:tc>
-          <w:tcPr>
-            <w:tcW w:w="3402" w:type="dxa"/>
-            <w:vAlign w:val="center"/>
-          </w:tcPr>
-          <w:p>
-            <w:pPr>
-              <w:rPr>
-                <w:rFonts w:ascii="Bahnschrift" w:hAnsi="Bahnschrift"/>
-                <w:lang w:val="pt-BR"/>
-              </w:rPr>
-            </w:pPr>
-            <w:r>
-              <w:rPr>
-                <w:rFonts w:ascii="Bahnschrift" w:hAnsi="Bahnschrift"/>
-                <w:lang w:val="pt-BR"/>
-              </w:rPr>
-              <w:t>Média da quantidade gasta no cartão por mês</w:t>
+            <w:tcW w:w="1980" w:type="dxa"/>
+            <w:vAlign w:val="center"/>
+          </w:tcPr>
+          <w:p>
+            <w:pPr>
+              <w:rPr>
+                <w:rFonts w:ascii="Bahnschrift" w:hAnsi="Bahnschrift"/>
+                <w:lang w:val="pt-BR"/>
+              </w:rPr>
+            </w:pPr>
+            <w:r>
+              <w:rPr>
+                <w:rFonts w:ascii="Bahnschrift" w:hAnsi="Bahnschrift"/>
+              </w:rPr>
+              <w:t>Avg_Open_To_Buy</w:t>
+            </w:r>
+          </w:p>
+        </w:tc>
+        <w:tc>
+          <w:tcPr>
+            <w:tcW w:w="2693" w:type="dxa"/>
+            <w:vAlign w:val="center"/>
+          </w:tcPr>
+          <w:p>
+            <w:pPr>
+              <w:rPr>
+                <w:rFonts w:ascii="Bahnschrift" w:hAnsi="Bahnschrift"/>
+                <w:lang w:val="pt-BR"/>
+              </w:rPr>
+            </w:pPr>
+            <w:r>
+              <w:rPr>
+                <w:rFonts w:ascii="Bahnschrift" w:hAnsi="Bahnschrift"/>
+              </w:rPr>
+              <w:t>Open to Buy Credit Line (Average of last 12 months)</w:t>
+            </w:r>
+          </w:p>
+        </w:tc>
+        <w:tc>
+          <w:tcPr>
+            <w:tcW w:w="2552" w:type="dxa"/>
+            <w:vAlign w:val="center"/>
+          </w:tcPr>
+          <w:p>
+            <w:pPr>
+              <w:rPr>
+                <w:rFonts w:ascii="Bahnschrift" w:hAnsi="Bahnschrift"/>
+                <w:lang w:val="pt-BR"/>
+              </w:rPr>
+            </w:pPr>
+            <w:r>
+              <w:rPr>
+                <w:rFonts w:ascii="Bahnschrift" w:hAnsi="Bahnschrift"/>
+                <w:lang w:val="pt-BR"/>
+              </w:rPr>
+              <w:t>Média de limite comprado nos últimos doze meses (reajuste do limite)</w:t>
+            </w:r>
+          </w:p>
+        </w:tc>
+        <w:tc>
+          <w:tcPr>
+            <w:tcW w:w="1842" w:type="dxa"/>
+          </w:tcPr>
+          <w:p>
+            <w:pPr>
+              <w:rPr>
+                <w:rFonts w:ascii="Bahnschrift" w:hAnsi="Bahnschrift"/>
+                <w:lang w:val="pt-BR"/>
+              </w:rPr>
+            </w:pPr>
+            <w:r>
+              <w:rPr>
+                <w:rFonts w:ascii="Bahnschrift" w:hAnsi="Bahnschrift"/>
+                <w:lang w:val="pt-BR"/>
+              </w:rPr>
+              <w:t>Contínua</w:t>
             </w:r>
           </w:p>
         </w:tc>
@@ -1684,62 +2111,91 @@
         </w:trPr>
         <w:tc>
           <w:tcPr>
-            <w:tcW w:w="2683" w:type="dxa"/>
-            <w:vAlign w:val="center"/>
-          </w:tcPr>
-          <w:p>
-            <w:pPr>
-              <w:rPr>
-                <w:rFonts w:ascii="Bahnschrift" w:hAnsi="Bahnschrift"/>
-                <w:lang w:val="pt-BR"/>
-              </w:rPr>
-            </w:pPr>
-            <w:r>
-              <w:rPr>
-                <w:rFonts w:ascii="Bahnschrift" w:hAnsi="Bahnschrift"/>
-              </w:rPr>
-              <w:t>Avg_Open_To_Buy</w:t>
-            </w:r>
-          </w:p>
-        </w:tc>
-        <w:tc>
-          <w:tcPr>
-            <w:tcW w:w="3833" w:type="dxa"/>
-            <w:vAlign w:val="center"/>
-          </w:tcPr>
-          <w:p>
-            <w:pPr>
-              <w:rPr>
-                <w:rFonts w:ascii="Bahnschrift" w:hAnsi="Bahnschrift"/>
-                <w:lang w:val="pt-BR"/>
-              </w:rPr>
-            </w:pPr>
-            <w:r>
-              <w:rPr>
-                <w:rFonts w:ascii="Bahnschrift" w:hAnsi="Bahnschrift"/>
-              </w:rPr>
-              <w:t>Open to Buy Credit Line (Average of last 12 months)</w:t>
-            </w:r>
-          </w:p>
-        </w:tc>
-        <w:tc>
-          <w:tcPr>
-            <w:tcW w:w="3402" w:type="dxa"/>
-            <w:vAlign w:val="center"/>
-          </w:tcPr>
-          <w:p>
-            <w:pPr>
-              <w:rPr>
-                <w:rFonts w:ascii="Bahnschrift" w:hAnsi="Bahnschrift"/>
-                <w:lang w:val="pt-BR"/>
-              </w:rPr>
-            </w:pPr>
-            <w:r>
-              <w:rPr>
-                <w:rFonts w:ascii="Bahnschrift" w:hAnsi="Bahnschrift"/>
-                <w:lang w:val="pt-BR"/>
-              </w:rPr>
-              <w:t>Média de limite comprado nos últimos doze meses (reajuste do limite)</w:t>
+            <w:tcW w:w="1980" w:type="dxa"/>
+            <w:vAlign w:val="center"/>
+          </w:tcPr>
+          <w:p>
+            <w:pPr>
+              <w:rPr>
+                <w:rFonts w:ascii="Bahnschrift" w:hAnsi="Bahnschrift"/>
+                <w:lang w:val="pt-BR"/>
+              </w:rPr>
+            </w:pPr>
+            <w:r>
+              <w:rPr>
+                <w:rFonts w:ascii="Bahnschrift" w:hAnsi="Bahnschrift"/>
+              </w:rPr>
+              <w:t>Total_Amt_Chng_Q4_Q1</w:t>
+            </w:r>
+          </w:p>
+        </w:tc>
+        <w:tc>
+          <w:tcPr>
+            <w:tcW w:w="2693" w:type="dxa"/>
+            <w:vAlign w:val="center"/>
+          </w:tcPr>
+          <w:p>
+            <w:pPr>
+              <w:rPr>
+                <w:rFonts w:ascii="Bahnschrift" w:hAnsi="Bahnschrift"/>
+                <w:lang w:val="pt-BR"/>
+              </w:rPr>
+            </w:pPr>
+            <w:r>
+              <w:rPr>
+                <w:rFonts w:ascii="Bahnschrift" w:hAnsi="Bahnschrift"/>
+              </w:rPr>
+              <w:t>Change in Transaction Amount (Q4 over Q1)</w:t>
+            </w:r>
+          </w:p>
+        </w:tc>
+        <w:tc>
+          <w:tcPr>
+            <w:tcW w:w="2552" w:type="dxa"/>
+            <w:vAlign w:val="center"/>
+          </w:tcPr>
+          <w:p>
+            <w:pPr>
+              <w:rPr>
+                <w:rFonts w:ascii="Bahnschrift" w:hAnsi="Bahnschrift"/>
+                <w:lang w:val="pt-BR"/>
+              </w:rPr>
+            </w:pPr>
+            <w:r>
+              <w:rPr>
+                <w:rFonts w:ascii="Bahnschrift" w:hAnsi="Bahnschrift"/>
+                <w:lang w:val="pt-BR"/>
+              </w:rPr>
+              <w:t xml:space="preserve">Comparação entre o uso do cartão nos 4 últimos meses do ano com os 4 primeiros </w:t>
+            </w:r>
+            <w:r>
+              <w:rPr>
+                <w:rFonts w:ascii="Bahnschrift" w:hAnsi="Bahnschrift"/>
+                <w:lang w:val="pt-BR"/>
+              </w:rPr>
+              <w:lastRenderedPageBreak/>
+              <w:t>meses do ano (em quantia)</w:t>
+            </w:r>
+          </w:p>
+        </w:tc>
+        <w:tc>
+          <w:tcPr>
+            <w:tcW w:w="1842" w:type="dxa"/>
+          </w:tcPr>
+          <w:p>
+            <w:pPr>
+              <w:rPr>
+                <w:rFonts w:ascii="Bahnschrift" w:hAnsi="Bahnschrift"/>
+                <w:lang w:val="pt-BR"/>
+              </w:rPr>
+            </w:pPr>
+            <w:r>
+              <w:rPr>
+                <w:rFonts w:ascii="Bahnschrift" w:hAnsi="Bahnschrift"/>
+                <w:lang w:val="pt-BR"/>
+              </w:rPr>
+              <w:lastRenderedPageBreak/>
+              <w:t>Contínua</w:t>
             </w:r>
           </w:p>
         </w:tc>
@@ -1750,62 +2206,82 @@
         </w:trPr>
         <w:tc>
           <w:tcPr>
-            <w:tcW w:w="2683" w:type="dxa"/>
-            <w:vAlign w:val="center"/>
-          </w:tcPr>
-          <w:p>
-            <w:pPr>
-              <w:rPr>
-                <w:rFonts w:ascii="Bahnschrift" w:hAnsi="Bahnschrift"/>
-                <w:lang w:val="pt-BR"/>
-              </w:rPr>
-            </w:pPr>
-            <w:r>
-              <w:rPr>
-                <w:rFonts w:ascii="Bahnschrift" w:hAnsi="Bahnschrift"/>
-              </w:rPr>
-              <w:t>Total_Amt_Chng_Q4_Q1</w:t>
-            </w:r>
-          </w:p>
-        </w:tc>
-        <w:tc>
-          <w:tcPr>
-            <w:tcW w:w="3833" w:type="dxa"/>
-            <w:vAlign w:val="center"/>
-          </w:tcPr>
-          <w:p>
-            <w:pPr>
-              <w:rPr>
-                <w:rFonts w:ascii="Bahnschrift" w:hAnsi="Bahnschrift"/>
-                <w:lang w:val="pt-BR"/>
-              </w:rPr>
-            </w:pPr>
-            <w:r>
-              <w:rPr>
-                <w:rFonts w:ascii="Bahnschrift" w:hAnsi="Bahnschrift"/>
-              </w:rPr>
-              <w:t>Change in Transaction Amount (Q4 over Q1)</w:t>
-            </w:r>
-          </w:p>
-        </w:tc>
-        <w:tc>
-          <w:tcPr>
-            <w:tcW w:w="3402" w:type="dxa"/>
-            <w:vAlign w:val="center"/>
-          </w:tcPr>
-          <w:p>
-            <w:pPr>
-              <w:rPr>
-                <w:rFonts w:ascii="Bahnschrift" w:hAnsi="Bahnschrift"/>
-                <w:lang w:val="pt-BR"/>
-              </w:rPr>
-            </w:pPr>
-            <w:r>
-              <w:rPr>
-                <w:rFonts w:ascii="Bahnschrift" w:hAnsi="Bahnschrift"/>
-                <w:lang w:val="pt-BR"/>
-              </w:rPr>
-              <w:t>Comparação entre o uso do cartão nos 4 últimos meses do ano com os 4 primeiros meses do ano (em quantia)</w:t>
+            <w:tcW w:w="1980" w:type="dxa"/>
+            <w:vAlign w:val="center"/>
+          </w:tcPr>
+          <w:p>
+            <w:pPr>
+              <w:rPr>
+                <w:rFonts w:ascii="Bahnschrift" w:hAnsi="Bahnschrift"/>
+                <w:lang w:val="pt-BR"/>
+              </w:rPr>
+            </w:pPr>
+            <w:r>
+              <w:rPr>
+                <w:rFonts w:ascii="Bahnschrift" w:hAnsi="Bahnschrift"/>
+              </w:rPr>
+              <w:t>Total_Trans_Amt</w:t>
+            </w:r>
+          </w:p>
+        </w:tc>
+        <w:tc>
+          <w:tcPr>
+            <w:tcW w:w="2693" w:type="dxa"/>
+            <w:vAlign w:val="center"/>
+          </w:tcPr>
+          <w:p>
+            <w:pPr>
+              <w:rPr>
+                <w:rFonts w:ascii="Bahnschrift" w:hAnsi="Bahnschrift"/>
+                <w:lang w:val="pt-BR"/>
+              </w:rPr>
+            </w:pPr>
+            <w:r>
+              <w:rPr>
+                <w:rFonts w:ascii="Bahnschrift" w:hAnsi="Bahnschrift"/>
+              </w:rPr>
+              <w:t>Total Transaction Amount (Last 12 months)</w:t>
+            </w:r>
+          </w:p>
+        </w:tc>
+        <w:tc>
+          <w:tcPr>
+            <w:tcW w:w="2552" w:type="dxa"/>
+            <w:vAlign w:val="center"/>
+          </w:tcPr>
+          <w:p>
+            <w:pPr>
+              <w:rPr>
+                <w:rFonts w:ascii="Bahnschrift" w:hAnsi="Bahnschrift"/>
+                <w:lang w:val="pt-BR"/>
+              </w:rPr>
+            </w:pPr>
+            <w:r>
+              <w:rPr>
+                <w:rFonts w:ascii="Bahnschrift" w:hAnsi="Bahnschrift"/>
+                <w:lang w:val="pt-BR"/>
+              </w:rPr>
+              <w:t>Total de transferências nos últimos 12 meses (em quantia)</w:t>
+            </w:r>
+          </w:p>
+        </w:tc>
+        <w:tc>
+          <w:tcPr>
+            <w:tcW w:w="1842" w:type="dxa"/>
+          </w:tcPr>
+          <w:p>
+            <w:pPr>
+              <w:rPr>
+                <w:rFonts w:ascii="Bahnschrift" w:hAnsi="Bahnschrift"/>
+                <w:lang w:val="pt-BR"/>
+              </w:rPr>
+            </w:pPr>
+            <w:r>
+              <w:rPr>
+                <w:rFonts w:ascii="Bahnschrift" w:hAnsi="Bahnschrift"/>
+                <w:lang w:val="pt-BR"/>
+              </w:rPr>
+              <w:t>Contínua</w:t>
             </w:r>
           </w:p>
         </w:tc>
@@ -1816,62 +2292,82 @@
         </w:trPr>
         <w:tc>
           <w:tcPr>
-            <w:tcW w:w="2683" w:type="dxa"/>
-            <w:vAlign w:val="center"/>
-          </w:tcPr>
-          <w:p>
-            <w:pPr>
-              <w:rPr>
-                <w:rFonts w:ascii="Bahnschrift" w:hAnsi="Bahnschrift"/>
-                <w:lang w:val="pt-BR"/>
-              </w:rPr>
-            </w:pPr>
-            <w:r>
-              <w:rPr>
-                <w:rFonts w:ascii="Bahnschrift" w:hAnsi="Bahnschrift"/>
-              </w:rPr>
-              <w:t>Total_Trans_Amt</w:t>
-            </w:r>
-          </w:p>
-        </w:tc>
-        <w:tc>
-          <w:tcPr>
-            <w:tcW w:w="3833" w:type="dxa"/>
-            <w:vAlign w:val="center"/>
-          </w:tcPr>
-          <w:p>
-            <w:pPr>
-              <w:rPr>
-                <w:rFonts w:ascii="Bahnschrift" w:hAnsi="Bahnschrift"/>
-                <w:lang w:val="pt-BR"/>
-              </w:rPr>
-            </w:pPr>
-            <w:r>
-              <w:rPr>
-                <w:rFonts w:ascii="Bahnschrift" w:hAnsi="Bahnschrift"/>
-              </w:rPr>
-              <w:t>Total Transaction Amount (Last 12 months)</w:t>
-            </w:r>
-          </w:p>
-        </w:tc>
-        <w:tc>
-          <w:tcPr>
-            <w:tcW w:w="3402" w:type="dxa"/>
-            <w:vAlign w:val="center"/>
-          </w:tcPr>
-          <w:p>
-            <w:pPr>
-              <w:rPr>
-                <w:rFonts w:ascii="Bahnschrift" w:hAnsi="Bahnschrift"/>
-                <w:lang w:val="pt-BR"/>
-              </w:rPr>
-            </w:pPr>
-            <w:r>
-              <w:rPr>
-                <w:rFonts w:ascii="Bahnschrift" w:hAnsi="Bahnschrift"/>
-                <w:lang w:val="pt-BR"/>
-              </w:rPr>
-              <w:t>Total de transferências nos últimos 12 meses (em quantia)</w:t>
+            <w:tcW w:w="1980" w:type="dxa"/>
+            <w:vAlign w:val="center"/>
+          </w:tcPr>
+          <w:p>
+            <w:pPr>
+              <w:rPr>
+                <w:rFonts w:ascii="Bahnschrift" w:hAnsi="Bahnschrift"/>
+                <w:lang w:val="pt-BR"/>
+              </w:rPr>
+            </w:pPr>
+            <w:r>
+              <w:rPr>
+                <w:rFonts w:ascii="Bahnschrift" w:hAnsi="Bahnschrift"/>
+              </w:rPr>
+              <w:t>Total_Trans_Ct</w:t>
+            </w:r>
+          </w:p>
+        </w:tc>
+        <w:tc>
+          <w:tcPr>
+            <w:tcW w:w="2693" w:type="dxa"/>
+            <w:vAlign w:val="center"/>
+          </w:tcPr>
+          <w:p>
+            <w:pPr>
+              <w:rPr>
+                <w:rFonts w:ascii="Bahnschrift" w:hAnsi="Bahnschrift"/>
+                <w:lang w:val="pt-BR"/>
+              </w:rPr>
+            </w:pPr>
+            <w:r>
+              <w:rPr>
+                <w:rFonts w:ascii="Bahnschrift" w:hAnsi="Bahnschrift"/>
+              </w:rPr>
+              <w:t>Total Transaction Count (Last 12 months)</w:t>
+            </w:r>
+          </w:p>
+        </w:tc>
+        <w:tc>
+          <w:tcPr>
+            <w:tcW w:w="2552" w:type="dxa"/>
+            <w:vAlign w:val="center"/>
+          </w:tcPr>
+          <w:p>
+            <w:pPr>
+              <w:rPr>
+                <w:rFonts w:ascii="Bahnschrift" w:hAnsi="Bahnschrift"/>
+                <w:lang w:val="pt-BR"/>
+              </w:rPr>
+            </w:pPr>
+            <w:r>
+              <w:rPr>
+                <w:rFonts w:ascii="Bahnschrift" w:hAnsi="Bahnschrift"/>
+                <w:lang w:val="pt-BR"/>
+              </w:rPr>
+              <w:t>Total de transferências nos últimos 12 meses (em número de transações)</w:t>
+            </w:r>
+          </w:p>
+        </w:tc>
+        <w:tc>
+          <w:tcPr>
+            <w:tcW w:w="1842" w:type="dxa"/>
+          </w:tcPr>
+          <w:p>
+            <w:pPr>
+              <w:rPr>
+                <w:rFonts w:ascii="Bahnschrift" w:hAnsi="Bahnschrift"/>
+                <w:lang w:val="pt-BR"/>
+              </w:rPr>
+            </w:pPr>
+            <w:r>
+              <w:rPr>
+                <w:rFonts w:ascii="Bahnschrift" w:hAnsi="Bahnschrift"/>
+                <w:lang w:val="pt-BR"/>
+              </w:rPr>
+              <w:t>Discreta</w:t>
             </w:r>
           </w:p>
         </w:tc>
@@ -1882,62 +2378,82 @@
         </w:trPr>
         <w:tc>
           <w:tcPr>
-            <w:tcW w:w="2683" w:type="dxa"/>
-            <w:vAlign w:val="center"/>
-          </w:tcPr>
-          <w:p>
-            <w:pPr>
-              <w:rPr>
-                <w:rFonts w:ascii="Bahnschrift" w:hAnsi="Bahnschrift"/>
-                <w:lang w:val="pt-BR"/>
-              </w:rPr>
-            </w:pPr>
-            <w:r>
-              <w:rPr>
-                <w:rFonts w:ascii="Bahnschrift" w:hAnsi="Bahnschrift"/>
-              </w:rPr>
-              <w:t>Total_Trans_Ct</w:t>
-            </w:r>
-          </w:p>
-        </w:tc>
-        <w:tc>
-          <w:tcPr>
-            <w:tcW w:w="3833" w:type="dxa"/>
-            <w:vAlign w:val="center"/>
-          </w:tcPr>
-          <w:p>
-            <w:pPr>
-              <w:rPr>
-                <w:rFonts w:ascii="Bahnschrift" w:hAnsi="Bahnschrift"/>
-                <w:lang w:val="pt-BR"/>
-              </w:rPr>
-            </w:pPr>
-            <w:r>
-              <w:rPr>
-                <w:rFonts w:ascii="Bahnschrift" w:hAnsi="Bahnschrift"/>
-              </w:rPr>
-              <w:t>Total Transaction Count (Last 12 months)</w:t>
-            </w:r>
-          </w:p>
-        </w:tc>
-        <w:tc>
-          <w:tcPr>
-            <w:tcW w:w="3402" w:type="dxa"/>
-            <w:vAlign w:val="center"/>
-          </w:tcPr>
-          <w:p>
-            <w:pPr>
-              <w:rPr>
-                <w:rFonts w:ascii="Bahnschrift" w:hAnsi="Bahnschrift"/>
-                <w:lang w:val="pt-BR"/>
-              </w:rPr>
-            </w:pPr>
-            <w:r>
-              <w:rPr>
-                <w:rFonts w:ascii="Bahnschrift" w:hAnsi="Bahnschrift"/>
-                <w:lang w:val="pt-BR"/>
-              </w:rPr>
-              <w:t>Total de transferências nos últimos 12 meses (em número de transações)</w:t>
+            <w:tcW w:w="1980" w:type="dxa"/>
+            <w:vAlign w:val="center"/>
+          </w:tcPr>
+          <w:p>
+            <w:pPr>
+              <w:rPr>
+                <w:rFonts w:ascii="Bahnschrift" w:hAnsi="Bahnschrift"/>
+                <w:lang w:val="pt-BR"/>
+              </w:rPr>
+            </w:pPr>
+            <w:r>
+              <w:rPr>
+                <w:rFonts w:ascii="Bahnschrift" w:hAnsi="Bahnschrift"/>
+              </w:rPr>
+              <w:t>Total_Ct_Chng_Q4_Q1</w:t>
+            </w:r>
+          </w:p>
+        </w:tc>
+        <w:tc>
+          <w:tcPr>
+            <w:tcW w:w="2693" w:type="dxa"/>
+            <w:vAlign w:val="center"/>
+          </w:tcPr>
+          <w:p>
+            <w:pPr>
+              <w:rPr>
+                <w:rFonts w:ascii="Bahnschrift" w:hAnsi="Bahnschrift"/>
+                <w:lang w:val="pt-BR"/>
+              </w:rPr>
+            </w:pPr>
+            <w:r>
+              <w:rPr>
+                <w:rFonts w:ascii="Bahnschrift" w:hAnsi="Bahnschrift"/>
+              </w:rPr>
+              <w:t>Change in Transaction Count (Q4 over Q1)</w:t>
+            </w:r>
+          </w:p>
+        </w:tc>
+        <w:tc>
+          <w:tcPr>
+            <w:tcW w:w="2552" w:type="dxa"/>
+            <w:vAlign w:val="center"/>
+          </w:tcPr>
+          <w:p>
+            <w:pPr>
+              <w:rPr>
+                <w:rFonts w:ascii="Bahnschrift" w:hAnsi="Bahnschrift"/>
+                <w:lang w:val="pt-BR"/>
+              </w:rPr>
+            </w:pPr>
+            <w:r>
+              <w:rPr>
+                <w:rFonts w:ascii="Bahnschrift" w:hAnsi="Bahnschrift"/>
+                <w:lang w:val="pt-BR"/>
+              </w:rPr>
+              <w:t>Comparação entre o uso do cartão nos 4 últimos meses do ano com os 4 primeiros meses do ano (em número de transações)</w:t>
+            </w:r>
+          </w:p>
+        </w:tc>
+        <w:tc>
+          <w:tcPr>
+            <w:tcW w:w="1842" w:type="dxa"/>
+          </w:tcPr>
+          <w:p>
+            <w:pPr>
+              <w:rPr>
+                <w:rFonts w:ascii="Bahnschrift" w:hAnsi="Bahnschrift"/>
+                <w:lang w:val="pt-BR"/>
+              </w:rPr>
+            </w:pPr>
+            <w:r>
+              <w:rPr>
+                <w:rFonts w:ascii="Bahnschrift" w:hAnsi="Bahnschrift"/>
+                <w:lang w:val="pt-BR"/>
+              </w:rPr>
+              <w:t>Contínua</w:t>
             </w:r>
           </w:p>
         </w:tc>
@@ -1948,87 +2464,7 @@
         </w:trPr>
         <w:tc>
           <w:tcPr>
-            <w:tcW w:w="2683" w:type="dxa"/>
-            <w:vAlign w:val="center"/>
-          </w:tcPr>
-          <w:p>
-            <w:pPr>
-              <w:rPr>
-                <w:rFonts w:ascii="Bahnschrift" w:hAnsi="Bahnschrift"/>
-                <w:lang w:val="pt-BR"/>
-              </w:rPr>
-            </w:pPr>
-            <w:r>
-              <w:rPr>
-                <w:rFonts w:ascii="Bahnschrift" w:hAnsi="Bahnschrift"/>
-              </w:rPr>
-              <w:t>Total_Ct_Chng_Q4_Q1</w:t>
-            </w:r>
-          </w:p>
-        </w:tc>
-        <w:tc>
-          <w:tcPr>
-            <w:tcW w:w="3833" w:type="dxa"/>
-            <w:vAlign w:val="center"/>
-          </w:tcPr>
-          <w:p>
-            <w:pPr>
-              <w:rPr>
-                <w:rFonts w:ascii="Bahnschrift" w:hAnsi="Bahnschrift"/>
-                <w:lang w:val="pt-BR"/>
-              </w:rPr>
-            </w:pPr>
-            <w:r>
-              <w:rPr>
-                <w:rFonts w:ascii="Bahnschrift" w:hAnsi="Bahnschrift"/>
-              </w:rPr>
-              <w:t>Change in Transaction Count (Q4 over Q1)</w:t>
-            </w:r>
-          </w:p>
-        </w:tc>
-        <w:tc>
-          <w:tcPr>
-            <w:tcW w:w="3402" w:type="dxa"/>
-            <w:vAlign w:val="center"/>
-          </w:tcPr>
-          <w:p>
-            <w:pPr>
-              <w:rPr>
-                <w:rFonts w:ascii="Bahnschrift" w:hAnsi="Bahnschrift"/>
-                <w:lang w:val="pt-BR"/>
-              </w:rPr>
-            </w:pPr>
-            <w:r>
-              <w:rPr>
-                <w:rFonts w:ascii="Bahnschrift" w:hAnsi="Bahnschrift"/>
-                <w:lang w:val="pt-BR"/>
-              </w:rPr>
-              <w:t xml:space="preserve">Comparação entre o uso do cartão nos 4 últimos meses do ano com os 4 primeiros meses do ano (em </w:t>
-            </w:r>
-            <w:r>
-              <w:rPr>
-                <w:rFonts w:ascii="Bahnschrift" w:hAnsi="Bahnschrift"/>
-                <w:lang w:val="pt-BR"/>
-              </w:rPr>
-              <w:t>número de transações</w:t>
-            </w:r>
-            <w:r>
-              <w:rPr>
-                <w:rFonts w:ascii="Bahnschrift" w:hAnsi="Bahnschrift"/>
-                <w:lang w:val="pt-BR"/>
-              </w:rPr>
-              <w:t>)</w:t>
-            </w:r>
-          </w:p>
-        </w:tc>
-      </w:tr>
-      <w:tr>
-        <w:trPr>
-          <w:jc w:val="center"/>
-        </w:trPr>
-        <w:tc>
-          <w:tcPr>
-            <w:tcW w:w="2683" w:type="dxa"/>
+            <w:tcW w:w="1980" w:type="dxa"/>
             <w:vAlign w:val="center"/>
           </w:tcPr>
           <w:p>
@@ -2048,7 +2484,7 @@
         </w:tc>
         <w:tc>
           <w:tcPr>
-            <w:tcW w:w="3833" w:type="dxa"/>
+            <w:tcW w:w="2693" w:type="dxa"/>
             <w:vAlign w:val="center"/>
           </w:tcPr>
           <w:p>
@@ -2068,41 +2504,188 @@
         </w:tc>
         <w:tc>
           <w:tcPr>
-            <w:tcW w:w="3402" w:type="dxa"/>
-            <w:vAlign w:val="center"/>
-          </w:tcPr>
-          <w:p>
-            <w:pPr>
-              <w:rPr>
-                <w:rFonts w:ascii="Bahnschrift" w:hAnsi="Bahnschrift"/>
-                <w:lang w:val="pt-BR"/>
-              </w:rPr>
-            </w:pPr>
-            <w:r>
-              <w:rPr>
-                <w:rFonts w:ascii="Bahnschrift" w:hAnsi="Bahnschrift"/>
-                <w:lang w:val="pt-BR"/>
-              </w:rPr>
-              <w:t>Razão média de uso do cartão (</w:t>
-            </w:r>
-            <w:r>
-              <w:rPr>
-                <w:rFonts w:ascii="Bahnschrift" w:hAnsi="Bahnschrift"/>
-                <w:lang w:val="pt-BR"/>
-              </w:rPr>
-              <w:t>Rotativo</w:t>
-            </w:r>
-            <w:r>
-              <w:rPr>
-                <w:rFonts w:ascii="Bahnschrift" w:hAnsi="Bahnschrift"/>
-                <w:lang w:val="pt-BR"/>
-              </w:rPr>
-              <w:t>/Limite de crédito)</w:t>
+            <w:tcW w:w="2552" w:type="dxa"/>
+            <w:vAlign w:val="center"/>
+          </w:tcPr>
+          <w:p>
+            <w:pPr>
+              <w:rPr>
+                <w:rFonts w:ascii="Bahnschrift" w:hAnsi="Bahnschrift"/>
+                <w:lang w:val="pt-BR"/>
+              </w:rPr>
+            </w:pPr>
+            <w:r>
+              <w:rPr>
+                <w:rFonts w:ascii="Bahnschrift" w:hAnsi="Bahnschrift"/>
+                <w:lang w:val="pt-BR"/>
+              </w:rPr>
+              <w:t>Razão média de uso do cartão (Rotativo/Limite de crédito)</w:t>
+            </w:r>
+          </w:p>
+        </w:tc>
+        <w:tc>
+          <w:tcPr>
+            <w:tcW w:w="1842" w:type="dxa"/>
+          </w:tcPr>
+          <w:p>
+            <w:pPr>
+              <w:rPr>
+                <w:rFonts w:ascii="Bahnschrift" w:hAnsi="Bahnschrift"/>
+                <w:lang w:val="pt-BR"/>
+              </w:rPr>
+            </w:pPr>
+            <w:r>
+              <w:rPr>
+                <w:rFonts w:ascii="Bahnschrift" w:hAnsi="Bahnschrift"/>
+                <w:lang w:val="pt-BR"/>
+              </w:rPr>
+              <w:t>Contínua</w:t>
             </w:r>
           </w:p>
         </w:tc>
       </w:tr>
     </w:tbl>
+    <w:p>
+      <w:pPr>
+        <w:rPr>
+          <w:rFonts w:ascii="Bahnschrift" w:hAnsi="Bahnschrift"/>
+          <w:lang w:val="pt-BR"/>
+        </w:rPr>
+      </w:pPr>
+    </w:p>
+    <w:p>
+      <w:pPr>
+        <w:rPr>
+          <w:rFonts w:ascii="Bahnschrift" w:hAnsi="Bahnschrift"/>
+          <w:lang w:val="pt-BR"/>
+        </w:rPr>
+      </w:pPr>
+      <w:r>
+        <w:rPr>
+          <w:rFonts w:ascii="Bahnschrift" w:hAnsi="Bahnschrift"/>
+          <w:color w:val="FF0000"/>
+          <w:lang w:val="pt-BR"/>
+        </w:rPr>
+        <w:t>*</w:t>
+      </w:r>
+      <w:r>
+        <w:rPr>
+          <w:rFonts w:ascii="Bahnschrift" w:hAnsi="Bahnschrift"/>
+          <w:lang w:val="pt-BR"/>
+        </w:rPr>
+        <w:t xml:space="preserve"> Acrescentar tipo de variável</w:t>
+      </w:r>
+      <w:r>
+        <w:rPr>
+          <w:rFonts w:ascii="Bahnschrift" w:hAnsi="Bahnschrift"/>
+          <w:lang w:val="pt-BR"/>
+        </w:rPr>
+        <w:t>:</w:t>
+      </w:r>
+    </w:p>
+    <w:p>
+      <w:pPr>
+        <w:rPr>
+          <w:rFonts w:ascii="Roboto" w:hAnsi="Roboto"/>
+          <w:color w:val="202124"/>
+          <w:sz w:val="20"/>
+          <w:szCs w:val="20"/>
+          <w:shd w:val="clear" w:color="auto" w:fill="FFFFFF"/>
+        </w:rPr>
+      </w:pPr>
+      <w:r>
+        <w:rPr>
+          <w:rFonts w:ascii="Roboto" w:hAnsi="Roboto"/>
+          <w:color w:val="202124"/>
+          <w:sz w:val="20"/>
+          <w:szCs w:val="20"/>
+          <w:shd w:val="clear" w:color="auto" w:fill="FFFFFF"/>
+        </w:rPr>
+        <w:t>Categ</w:t>
+      </w:r>
+      <w:r>
+        <w:rPr>
+          <w:rFonts w:ascii="Roboto" w:hAnsi="Roboto"/>
+          <w:color w:val="202124"/>
+          <w:sz w:val="20"/>
+          <w:szCs w:val="20"/>
+          <w:shd w:val="clear" w:color="auto" w:fill="FFFFFF"/>
+        </w:rPr>
+        <w:t>ó</w:t>
+      </w:r>
+      <w:r>
+        <w:rPr>
+          <w:rFonts w:ascii="Roboto" w:hAnsi="Roboto"/>
+          <w:color w:val="202124"/>
+          <w:sz w:val="20"/>
+          <w:szCs w:val="20"/>
+          <w:shd w:val="clear" w:color="auto" w:fill="FFFFFF"/>
+        </w:rPr>
+        <w:t xml:space="preserve">rica </w:t>
+      </w:r>
+    </w:p>
+    <w:p>
+      <w:pPr>
+        <w:rPr>
+          <w:rFonts w:ascii="Roboto" w:hAnsi="Roboto"/>
+          <w:color w:val="202124"/>
+          <w:sz w:val="20"/>
+          <w:szCs w:val="20"/>
+          <w:shd w:val="clear" w:color="auto" w:fill="FFFFFF"/>
+        </w:rPr>
+      </w:pPr>
+      <w:r>
+        <w:rPr>
+          <w:rFonts w:ascii="Roboto" w:hAnsi="Roboto"/>
+          <w:color w:val="202124"/>
+          <w:sz w:val="20"/>
+          <w:szCs w:val="20"/>
+          <w:shd w:val="clear" w:color="auto" w:fill="FFFFFF"/>
+        </w:rPr>
+        <w:t xml:space="preserve">Quantitativa ordinal </w:t>
+      </w:r>
+    </w:p>
+    <w:p>
+      <w:pPr>
+        <w:rPr>
+          <w:rFonts w:ascii="Bahnschrift" w:hAnsi="Bahnschrift"/>
+          <w:lang w:val="pt-BR"/>
+        </w:rPr>
+      </w:pPr>
+      <w:r>
+        <w:rPr>
+          <w:rFonts w:ascii="Roboto" w:hAnsi="Roboto"/>
+          <w:color w:val="202124"/>
+          <w:sz w:val="20"/>
+          <w:szCs w:val="20"/>
+          <w:shd w:val="clear" w:color="auto" w:fill="FFFFFF"/>
+        </w:rPr>
+        <w:t>Quantitativa nominal</w:t>
+      </w:r>
+    </w:p>
+    <w:p>
+      <w:pPr>
+        <w:rPr>
+          <w:rFonts w:ascii="Bahnschrift" w:hAnsi="Bahnschrift"/>
+          <w:lang w:val="pt-BR"/>
+        </w:rPr>
+      </w:pPr>
+      <w:r>
+        <w:rPr>
+          <w:rFonts w:ascii="Bahnschrift" w:hAnsi="Bahnschrift"/>
+          <w:color w:val="FF0000"/>
+          <w:lang w:val="pt-BR"/>
+        </w:rPr>
+        <w:t>*</w:t>
+      </w:r>
+      <w:r>
+        <w:rPr>
+          <w:rFonts w:ascii="Bahnschrift" w:hAnsi="Bahnschrift"/>
+          <w:lang w:val="pt-BR"/>
+        </w:rPr>
+        <w:t xml:space="preserve"> Para as colunas categóricas, colocar o unique().</w:t>
+      </w:r>
+    </w:p>
     <w:p>
       <w:pPr>
         <w:rPr>
@@ -2593,6 +3176,17 @@
       </w:tblBorders>
     </w:tblPr>
   </w:style>
+  <w:style w:type="paragraph" w:styleId="PargrafodaLista">
+    <w:name w:val="List Paragraph"/>
+    <w:basedOn w:val="Normal"/>
+    <w:uiPriority w:val="34"/>
+    <w:qFormat/>
+    <w:rsid w:val="005D41C9"/>
+    <w:pPr>
+      <w:ind w:left="720"/>
+      <w:contextualSpacing/>
+    </w:pPr>
+  </w:style>
 </w:styles>
 </file>
 

</xml_diff>